<commit_message>
update roads names. Update report
</commit_message>
<xml_diff>
--- a/Relatorio cal - projeto 2.docx
+++ b/Relatorio cal - projeto 2.docx
@@ -1,17 +1,15 @@
 
 <file path=word/document.xml><?xml version="1.0" encoding="utf-8"?>
-<w:document xmlns:wpc="http://schemas.microsoft.com/office/word/2010/wordprocessingCanvas" xmlns:mo="http://schemas.microsoft.com/office/mac/office/2008/main" xmlns:mc="http://schemas.openxmlformats.org/markup-compatibility/2006" xmlns:mv="urn:schemas-microsoft-com:mac:vml" xmlns:o="urn:schemas-microsoft-com:office:office" xmlns:r="http://schemas.openxmlformats.org/officeDocument/2006/relationships" xmlns:m="http://schemas.openxmlformats.org/officeDocument/2006/math" xmlns:v="urn:schemas-microsoft-com:vml" xmlns:wp14="http://schemas.microsoft.com/office/word/2010/wordprocessingDrawing" xmlns:wp="http://schemas.openxmlformats.org/drawingml/2006/wordprocessingDrawing" xmlns:w10="urn:schemas-microsoft-com:office:word" xmlns:w="http://schemas.openxmlformats.org/wordprocessingml/2006/main" xmlns:w14="http://schemas.microsoft.com/office/word/2010/wordml" xmlns:w15="http://schemas.microsoft.com/office/word/2012/wordml" xmlns:wpg="http://schemas.microsoft.com/office/word/2010/wordprocessingGroup" xmlns:wpi="http://schemas.microsoft.com/office/word/2010/wordprocessingInk" xmlns:wne="http://schemas.microsoft.com/office/word/2006/wordml" xmlns:wps="http://schemas.microsoft.com/office/word/2010/wordprocessingShape" mc:Ignorable="w14 w15 wp14">
+<w:document xmlns:wpc="http://schemas.microsoft.com/office/word/2010/wordprocessingCanvas" xmlns:cx="http://schemas.microsoft.com/office/drawing/2014/chartex" xmlns:cx1="http://schemas.microsoft.com/office/drawing/2015/9/8/chartex" xmlns:mc="http://schemas.openxmlformats.org/markup-compatibility/2006" xmlns:o="urn:schemas-microsoft-com:office:office" xmlns:r="http://schemas.openxmlformats.org/officeDocument/2006/relationships" xmlns:m="http://schemas.openxmlformats.org/officeDocument/2006/math" xmlns:v="urn:schemas-microsoft-com:vml" xmlns:wp14="http://schemas.microsoft.com/office/word/2010/wordprocessingDrawing" xmlns:wp="http://schemas.openxmlformats.org/drawingml/2006/wordprocessingDrawing" xmlns:w10="urn:schemas-microsoft-com:office:word" xmlns:w="http://schemas.openxmlformats.org/wordprocessingml/2006/main" xmlns:w14="http://schemas.microsoft.com/office/word/2010/wordml" xmlns:w15="http://schemas.microsoft.com/office/word/2012/wordml" xmlns:w16se="http://schemas.microsoft.com/office/word/2015/wordml/symex" xmlns:wpg="http://schemas.microsoft.com/office/word/2010/wordprocessingGroup" xmlns:wpi="http://schemas.microsoft.com/office/word/2010/wordprocessingInk" xmlns:wne="http://schemas.microsoft.com/office/word/2006/wordml" xmlns:wps="http://schemas.microsoft.com/office/word/2010/wordprocessingShape" mc:Ignorable="w14 w15 w16se wp14">
   <w:body>
     <w:p>
       <w:pPr>
         <w:jc w:val="center"/>
       </w:pPr>
-      <w:bookmarkStart w:id="0" w:name="_GoBack"/>
-      <w:bookmarkEnd w:id="0"/>
       <w:r>
         <w:rPr>
           <w:noProof/>
-          <w:lang w:val="en-GB" w:eastAsia="en-GB"/>
+          <w:lang w:eastAsia="pt-PT"/>
         </w:rPr>
         <w:drawing>
           <wp:inline distT="19050" distB="19050" distL="19050" distR="19050" wp14:anchorId="255CE969" wp14:editId="7873288C">
@@ -320,18 +318,23 @@
           <w:szCs w:val="24"/>
           <w:lang w:val="en-GB"/>
         </w:rPr>
-        <w:t xml:space="preserve">9 </w:t>
-      </w:r>
-      <w:proofErr w:type="spellStart"/>
+        <w:t xml:space="preserve">21 de </w:t>
+      </w:r>
+      <w:r>
+        <w:rPr>
+          <w:rFonts w:ascii="Ubuntu" w:eastAsia="Ubuntu" w:hAnsi="Ubuntu" w:cs="Ubuntu"/>
+          <w:szCs w:val="24"/>
+        </w:rPr>
+        <w:t>Maio</w:t>
+      </w:r>
       <w:r>
         <w:rPr>
           <w:rFonts w:ascii="Ubuntu" w:eastAsia="Ubuntu" w:hAnsi="Ubuntu" w:cs="Ubuntu"/>
           <w:szCs w:val="24"/>
           <w:lang w:val="en-GB"/>
         </w:rPr>
-        <w:t>abril</w:t>
-      </w:r>
-      <w:proofErr w:type="spellEnd"/>
+        <w:t xml:space="preserve"> de</w:t>
+      </w:r>
       <w:r>
         <w:rPr>
           <w:rFonts w:ascii="Ubuntu" w:eastAsia="Ubuntu" w:hAnsi="Ubuntu" w:cs="Ubuntu"/>
@@ -414,7 +417,7 @@
           <w:r>
             <w:fldChar w:fldCharType="separate"/>
           </w:r>
-          <w:hyperlink w:anchor="_Toc479351914" w:history="1">
+          <w:hyperlink w:anchor="_Toc483125588" w:history="1">
             <w:r>
               <w:rPr>
                 <w:rStyle w:val="Hyperlink"/>
@@ -441,7 +444,7 @@
                 <w:noProof/>
                 <w:webHidden/>
               </w:rPr>
-              <w:instrText xml:space="preserve"> PAGEREF _Toc479351914 \h </w:instrText>
+              <w:instrText xml:space="preserve"> PAGEREF _Toc483125588 \h </w:instrText>
             </w:r>
             <w:r>
               <w:rPr>
@@ -461,7 +464,7 @@
                 <w:noProof/>
                 <w:webHidden/>
               </w:rPr>
-              <w:t>4</w:t>
+              <w:t>3</w:t>
             </w:r>
             <w:r>
               <w:rPr>
@@ -485,7 +488,7 @@
               <w:lang w:eastAsia="pt-PT"/>
             </w:rPr>
           </w:pPr>
-          <w:hyperlink w:anchor="_Toc479351915" w:history="1">
+          <w:hyperlink w:anchor="_Toc483125589" w:history="1">
             <w:r>
               <w:rPr>
                 <w:rStyle w:val="Hyperlink"/>
@@ -512,7 +515,7 @@
                 <w:noProof/>
                 <w:webHidden/>
               </w:rPr>
-              <w:instrText xml:space="preserve"> PAGEREF _Toc479351915 \h </w:instrText>
+              <w:instrText xml:space="preserve"> PAGEREF _Toc483125589 \h </w:instrText>
             </w:r>
             <w:r>
               <w:rPr>
@@ -532,7 +535,7 @@
                 <w:noProof/>
                 <w:webHidden/>
               </w:rPr>
-              <w:t>5</w:t>
+              <w:t>3</w:t>
             </w:r>
             <w:r>
               <w:rPr>
@@ -556,7 +559,7 @@
               <w:lang w:eastAsia="pt-PT"/>
             </w:rPr>
           </w:pPr>
-          <w:hyperlink w:anchor="_Toc479351916" w:history="1">
+          <w:hyperlink w:anchor="_Toc483125590" w:history="1">
             <w:r>
               <w:rPr>
                 <w:rStyle w:val="Hyperlink"/>
@@ -583,7 +586,7 @@
                 <w:noProof/>
                 <w:webHidden/>
               </w:rPr>
-              <w:instrText xml:space="preserve"> PAGEREF _Toc479351916 \h </w:instrText>
+              <w:instrText xml:space="preserve"> PAGEREF _Toc483125590 \h </w:instrText>
             </w:r>
             <w:r>
               <w:rPr>
@@ -603,7 +606,7 @@
                 <w:noProof/>
                 <w:webHidden/>
               </w:rPr>
-              <w:t>6</w:t>
+              <w:t>4</w:t>
             </w:r>
             <w:r>
               <w:rPr>
@@ -627,7 +630,7 @@
               <w:lang w:eastAsia="pt-PT"/>
             </w:rPr>
           </w:pPr>
-          <w:hyperlink w:anchor="_Toc479351917" w:history="1">
+          <w:hyperlink w:anchor="_Toc483125591" w:history="1">
             <w:r>
               <w:rPr>
                 <w:rStyle w:val="Hyperlink"/>
@@ -654,7 +657,7 @@
                 <w:noProof/>
                 <w:webHidden/>
               </w:rPr>
-              <w:instrText xml:space="preserve"> PAGEREF _Toc479351917 \h </w:instrText>
+              <w:instrText xml:space="preserve"> PAGEREF _Toc483125591 \h </w:instrText>
             </w:r>
             <w:r>
               <w:rPr>
@@ -674,7 +677,7 @@
                 <w:noProof/>
                 <w:webHidden/>
               </w:rPr>
-              <w:t>6</w:t>
+              <w:t>4</w:t>
             </w:r>
             <w:r>
               <w:rPr>
@@ -698,7 +701,7 @@
               <w:lang w:eastAsia="pt-PT"/>
             </w:rPr>
           </w:pPr>
-          <w:hyperlink w:anchor="_Toc479351918" w:history="1">
+          <w:hyperlink w:anchor="_Toc483125592" w:history="1">
             <w:r>
               <w:rPr>
                 <w:rStyle w:val="Hyperlink"/>
@@ -725,7 +728,7 @@
                 <w:noProof/>
                 <w:webHidden/>
               </w:rPr>
-              <w:instrText xml:space="preserve"> PAGEREF _Toc479351918 \h </w:instrText>
+              <w:instrText xml:space="preserve"> PAGEREF _Toc483125592 \h </w:instrText>
             </w:r>
             <w:r>
               <w:rPr>
@@ -745,7 +748,7 @@
                 <w:noProof/>
                 <w:webHidden/>
               </w:rPr>
-              <w:t>6</w:t>
+              <w:t>4</w:t>
             </w:r>
             <w:r>
               <w:rPr>
@@ -769,7 +772,7 @@
               <w:lang w:eastAsia="pt-PT"/>
             </w:rPr>
           </w:pPr>
-          <w:hyperlink w:anchor="_Toc479351919" w:history="1">
+          <w:hyperlink w:anchor="_Toc483125593" w:history="1">
             <w:r>
               <w:rPr>
                 <w:rStyle w:val="Hyperlink"/>
@@ -796,7 +799,7 @@
                 <w:noProof/>
                 <w:webHidden/>
               </w:rPr>
-              <w:instrText xml:space="preserve"> PAGEREF _Toc479351919 \h </w:instrText>
+              <w:instrText xml:space="preserve"> PAGEREF _Toc483125593 \h </w:instrText>
             </w:r>
             <w:r>
               <w:rPr>
@@ -816,7 +819,7 @@
                 <w:noProof/>
                 <w:webHidden/>
               </w:rPr>
-              <w:t>7</w:t>
+              <w:t>5</w:t>
             </w:r>
             <w:r>
               <w:rPr>
@@ -840,13 +843,13 @@
               <w:lang w:eastAsia="pt-PT"/>
             </w:rPr>
           </w:pPr>
-          <w:hyperlink w:anchor="_Toc479351920" w:history="1">
+          <w:hyperlink w:anchor="_Toc483125594" w:history="1">
             <w:r>
               <w:rPr>
                 <w:rStyle w:val="Hyperlink"/>
                 <w:noProof/>
               </w:rPr>
-              <w:t>Restrição</w:t>
+              <w:t>Objetivo</w:t>
             </w:r>
             <w:r>
               <w:rPr>
@@ -867,7 +870,7 @@
                 <w:noProof/>
                 <w:webHidden/>
               </w:rPr>
-              <w:instrText xml:space="preserve"> PAGEREF _Toc479351920 \h </w:instrText>
+              <w:instrText xml:space="preserve"> PAGEREF _Toc483125594 \h </w:instrText>
             </w:r>
             <w:r>
               <w:rPr>
@@ -887,7 +890,78 @@
                 <w:noProof/>
                 <w:webHidden/>
               </w:rPr>
-              <w:t>7</w:t>
+              <w:t>5</w:t>
+            </w:r>
+            <w:r>
+              <w:rPr>
+                <w:noProof/>
+                <w:webHidden/>
+              </w:rPr>
+              <w:fldChar w:fldCharType="end"/>
+            </w:r>
+          </w:hyperlink>
+        </w:p>
+        <w:p>
+          <w:pPr>
+            <w:pStyle w:val="TOC1"/>
+            <w:tabs>
+              <w:tab w:val="right" w:leader="dot" w:pos="8494"/>
+            </w:tabs>
+            <w:rPr>
+              <w:rFonts w:asciiTheme="minorHAnsi" w:eastAsiaTheme="minorEastAsia" w:hAnsiTheme="minorHAnsi"/>
+              <w:noProof/>
+              <w:sz w:val="22"/>
+              <w:lang w:eastAsia="pt-PT"/>
+            </w:rPr>
+          </w:pPr>
+          <w:hyperlink w:anchor="_Toc483125595" w:history="1">
+            <w:r>
+              <w:rPr>
+                <w:rStyle w:val="Hyperlink"/>
+                <w:noProof/>
+              </w:rPr>
+              <w:t>Formalização do Problema</w:t>
+            </w:r>
+            <w:r>
+              <w:rPr>
+                <w:noProof/>
+                <w:webHidden/>
+              </w:rPr>
+              <w:tab/>
+            </w:r>
+            <w:r>
+              <w:rPr>
+                <w:noProof/>
+                <w:webHidden/>
+              </w:rPr>
+              <w:fldChar w:fldCharType="begin"/>
+            </w:r>
+            <w:r>
+              <w:rPr>
+                <w:noProof/>
+                <w:webHidden/>
+              </w:rPr>
+              <w:instrText xml:space="preserve"> PAGEREF _Toc483125595 \h </w:instrText>
+            </w:r>
+            <w:r>
+              <w:rPr>
+                <w:noProof/>
+                <w:webHidden/>
+              </w:rPr>
+            </w:r>
+            <w:r>
+              <w:rPr>
+                <w:noProof/>
+                <w:webHidden/>
+              </w:rPr>
+              <w:fldChar w:fldCharType="separate"/>
+            </w:r>
+            <w:r>
+              <w:rPr>
+                <w:noProof/>
+                <w:webHidden/>
+              </w:rPr>
+              <w:t>6</w:t>
             </w:r>
             <w:r>
               <w:rPr>
@@ -911,12 +985,154 @@
               <w:lang w:eastAsia="pt-PT"/>
             </w:rPr>
           </w:pPr>
-          <w:hyperlink w:anchor="_Toc479351921" w:history="1">
+          <w:hyperlink w:anchor="_Toc483125596" w:history="1">
             <w:r>
               <w:rPr>
                 <w:rStyle w:val="Hyperlink"/>
                 <w:noProof/>
               </w:rPr>
+              <w:t>Input</w:t>
+            </w:r>
+            <w:r>
+              <w:rPr>
+                <w:noProof/>
+                <w:webHidden/>
+              </w:rPr>
+              <w:tab/>
+            </w:r>
+            <w:r>
+              <w:rPr>
+                <w:noProof/>
+                <w:webHidden/>
+              </w:rPr>
+              <w:fldChar w:fldCharType="begin"/>
+            </w:r>
+            <w:r>
+              <w:rPr>
+                <w:noProof/>
+                <w:webHidden/>
+              </w:rPr>
+              <w:instrText xml:space="preserve"> PAGEREF _Toc483125596 \h </w:instrText>
+            </w:r>
+            <w:r>
+              <w:rPr>
+                <w:noProof/>
+                <w:webHidden/>
+              </w:rPr>
+            </w:r>
+            <w:r>
+              <w:rPr>
+                <w:noProof/>
+                <w:webHidden/>
+              </w:rPr>
+              <w:fldChar w:fldCharType="separate"/>
+            </w:r>
+            <w:r>
+              <w:rPr>
+                <w:noProof/>
+                <w:webHidden/>
+              </w:rPr>
+              <w:t>6</w:t>
+            </w:r>
+            <w:r>
+              <w:rPr>
+                <w:noProof/>
+                <w:webHidden/>
+              </w:rPr>
+              <w:fldChar w:fldCharType="end"/>
+            </w:r>
+          </w:hyperlink>
+        </w:p>
+        <w:p>
+          <w:pPr>
+            <w:pStyle w:val="TOC2"/>
+            <w:tabs>
+              <w:tab w:val="right" w:leader="dot" w:pos="8494"/>
+            </w:tabs>
+            <w:rPr>
+              <w:rFonts w:asciiTheme="minorHAnsi" w:eastAsiaTheme="minorEastAsia" w:hAnsiTheme="minorHAnsi"/>
+              <w:noProof/>
+              <w:sz w:val="22"/>
+              <w:lang w:eastAsia="pt-PT"/>
+            </w:rPr>
+          </w:pPr>
+          <w:hyperlink w:anchor="_Toc483125597" w:history="1">
+            <w:r>
+              <w:rPr>
+                <w:rStyle w:val="Hyperlink"/>
+                <w:noProof/>
+              </w:rPr>
+              <w:t>Output</w:t>
+            </w:r>
+            <w:r>
+              <w:rPr>
+                <w:noProof/>
+                <w:webHidden/>
+              </w:rPr>
+              <w:tab/>
+            </w:r>
+            <w:r>
+              <w:rPr>
+                <w:noProof/>
+                <w:webHidden/>
+              </w:rPr>
+              <w:fldChar w:fldCharType="begin"/>
+            </w:r>
+            <w:r>
+              <w:rPr>
+                <w:noProof/>
+                <w:webHidden/>
+              </w:rPr>
+              <w:instrText xml:space="preserve"> PAGEREF _Toc483125597 \h </w:instrText>
+            </w:r>
+            <w:r>
+              <w:rPr>
+                <w:noProof/>
+                <w:webHidden/>
+              </w:rPr>
+            </w:r>
+            <w:r>
+              <w:rPr>
+                <w:noProof/>
+                <w:webHidden/>
+              </w:rPr>
+              <w:fldChar w:fldCharType="separate"/>
+            </w:r>
+            <w:r>
+              <w:rPr>
+                <w:noProof/>
+                <w:webHidden/>
+              </w:rPr>
+              <w:t>6</w:t>
+            </w:r>
+            <w:r>
+              <w:rPr>
+                <w:noProof/>
+                <w:webHidden/>
+              </w:rPr>
+              <w:fldChar w:fldCharType="end"/>
+            </w:r>
+          </w:hyperlink>
+        </w:p>
+        <w:p>
+          <w:pPr>
+            <w:pStyle w:val="TOC2"/>
+            <w:tabs>
+              <w:tab w:val="right" w:leader="dot" w:pos="8494"/>
+            </w:tabs>
+            <w:rPr>
+              <w:rFonts w:asciiTheme="minorHAnsi" w:eastAsiaTheme="minorEastAsia" w:hAnsiTheme="minorHAnsi"/>
+              <w:noProof/>
+              <w:sz w:val="22"/>
+              <w:lang w:eastAsia="pt-PT"/>
+            </w:rPr>
+          </w:pPr>
+          <w:hyperlink w:anchor="_Toc483125598" w:history="1">
+            <w:r>
+              <w:rPr>
+                <w:rStyle w:val="Hyperlink"/>
+                <w:noProof/>
+              </w:rPr>
               <w:t>Objetivo</w:t>
             </w:r>
             <w:r>
@@ -938,7 +1154,7 @@
                 <w:noProof/>
                 <w:webHidden/>
               </w:rPr>
-              <w:instrText xml:space="preserve"> PAGEREF _Toc479351921 \h </w:instrText>
+              <w:instrText xml:space="preserve"> PAGEREF _Toc483125598 \h </w:instrText>
             </w:r>
             <w:r>
               <w:rPr>
@@ -958,7 +1174,7 @@
                 <w:noProof/>
                 <w:webHidden/>
               </w:rPr>
-              <w:t>7</w:t>
+              <w:t>6</w:t>
             </w:r>
             <w:r>
               <w:rPr>
@@ -982,13 +1198,13 @@
               <w:lang w:eastAsia="pt-PT"/>
             </w:rPr>
           </w:pPr>
-          <w:hyperlink w:anchor="_Toc479351922" w:history="1">
+          <w:hyperlink w:anchor="_Toc483125599" w:history="1">
             <w:r>
               <w:rPr>
                 <w:rStyle w:val="Hyperlink"/>
                 <w:noProof/>
               </w:rPr>
-              <w:t>Formalização do Problema</w:t>
+              <w:t>Solução implementada</w:t>
             </w:r>
             <w:r>
               <w:rPr>
@@ -1009,7 +1225,7 @@
                 <w:noProof/>
                 <w:webHidden/>
               </w:rPr>
-              <w:instrText xml:space="preserve"> PAGEREF _Toc479351922 \h </w:instrText>
+              <w:instrText xml:space="preserve"> PAGEREF _Toc483125599 \h </w:instrText>
             </w:r>
             <w:r>
               <w:rPr>
@@ -1029,7 +1245,7 @@
                 <w:noProof/>
                 <w:webHidden/>
               </w:rPr>
-              <w:t>8</w:t>
+              <w:t>7</w:t>
             </w:r>
             <w:r>
               <w:rPr>
@@ -1053,13 +1269,13 @@
               <w:lang w:eastAsia="pt-PT"/>
             </w:rPr>
           </w:pPr>
-          <w:hyperlink w:anchor="_Toc479351923" w:history="1">
+          <w:hyperlink w:anchor="_Toc483125600" w:history="1">
             <w:r>
               <w:rPr>
                 <w:rStyle w:val="Hyperlink"/>
                 <w:noProof/>
               </w:rPr>
-              <w:t>Input</w:t>
+              <w:t>Algoritmos</w:t>
             </w:r>
             <w:r>
               <w:rPr>
@@ -1080,7 +1296,7 @@
                 <w:noProof/>
                 <w:webHidden/>
               </w:rPr>
-              <w:instrText xml:space="preserve"> PAGEREF _Toc479351923 \h </w:instrText>
+              <w:instrText xml:space="preserve"> PAGEREF _Toc483125600 \h </w:instrText>
             </w:r>
             <w:r>
               <w:rPr>
@@ -1100,7 +1316,7 @@
                 <w:noProof/>
                 <w:webHidden/>
               </w:rPr>
-              <w:t>8</w:t>
+              <w:t>7</w:t>
             </w:r>
             <w:r>
               <w:rPr>
@@ -1124,13 +1340,13 @@
               <w:lang w:eastAsia="pt-PT"/>
             </w:rPr>
           </w:pPr>
-          <w:hyperlink w:anchor="_Toc479351924" w:history="1">
+          <w:hyperlink w:anchor="_Toc483125601" w:history="1">
             <w:r>
               <w:rPr>
                 <w:rStyle w:val="Hyperlink"/>
                 <w:noProof/>
               </w:rPr>
-              <w:t>Output</w:t>
+              <w:t>Funcionamento do programa</w:t>
             </w:r>
             <w:r>
               <w:rPr>
@@ -1151,7 +1367,7 @@
                 <w:noProof/>
                 <w:webHidden/>
               </w:rPr>
-              <w:instrText xml:space="preserve"> PAGEREF _Toc479351924 \h </w:instrText>
+              <w:instrText xml:space="preserve"> PAGEREF _Toc483125601 \h </w:instrText>
             </w:r>
             <w:r>
               <w:rPr>
@@ -1171,7 +1387,78 @@
                 <w:noProof/>
                 <w:webHidden/>
               </w:rPr>
-              <w:t>8</w:t>
+              <w:t>10</w:t>
+            </w:r>
+            <w:r>
+              <w:rPr>
+                <w:noProof/>
+                <w:webHidden/>
+              </w:rPr>
+              <w:fldChar w:fldCharType="end"/>
+            </w:r>
+          </w:hyperlink>
+        </w:p>
+        <w:p>
+          <w:pPr>
+            <w:pStyle w:val="TOC1"/>
+            <w:tabs>
+              <w:tab w:val="right" w:leader="dot" w:pos="8494"/>
+            </w:tabs>
+            <w:rPr>
+              <w:rFonts w:asciiTheme="minorHAnsi" w:eastAsiaTheme="minorEastAsia" w:hAnsiTheme="minorHAnsi"/>
+              <w:noProof/>
+              <w:sz w:val="22"/>
+              <w:lang w:eastAsia="pt-PT"/>
+            </w:rPr>
+          </w:pPr>
+          <w:hyperlink w:anchor="_Toc483125602" w:history="1">
+            <w:r>
+              <w:rPr>
+                <w:rStyle w:val="Hyperlink"/>
+                <w:noProof/>
+              </w:rPr>
+              <w:t>Análise da complexidade</w:t>
+            </w:r>
+            <w:r>
+              <w:rPr>
+                <w:noProof/>
+                <w:webHidden/>
+              </w:rPr>
+              <w:tab/>
+            </w:r>
+            <w:r>
+              <w:rPr>
+                <w:noProof/>
+                <w:webHidden/>
+              </w:rPr>
+              <w:fldChar w:fldCharType="begin"/>
+            </w:r>
+            <w:r>
+              <w:rPr>
+                <w:noProof/>
+                <w:webHidden/>
+              </w:rPr>
+              <w:instrText xml:space="preserve"> PAGEREF _Toc483125602 \h </w:instrText>
+            </w:r>
+            <w:r>
+              <w:rPr>
+                <w:noProof/>
+                <w:webHidden/>
+              </w:rPr>
+            </w:r>
+            <w:r>
+              <w:rPr>
+                <w:noProof/>
+                <w:webHidden/>
+              </w:rPr>
+              <w:fldChar w:fldCharType="separate"/>
+            </w:r>
+            <w:r>
+              <w:rPr>
+                <w:noProof/>
+                <w:webHidden/>
+              </w:rPr>
+              <w:t>13</w:t>
             </w:r>
             <w:r>
               <w:rPr>
@@ -1195,13 +1482,13 @@
               <w:lang w:eastAsia="pt-PT"/>
             </w:rPr>
           </w:pPr>
-          <w:hyperlink w:anchor="_Toc479351925" w:history="1">
+          <w:hyperlink w:anchor="_Toc483125603" w:history="1">
             <w:r>
               <w:rPr>
                 <w:rStyle w:val="Hyperlink"/>
                 <w:noProof/>
               </w:rPr>
-              <w:t>Objetivo</w:t>
+              <w:t>Avaliação analítica da complexidade temporal</w:t>
             </w:r>
             <w:r>
               <w:rPr>
@@ -1222,7 +1509,7 @@
                 <w:noProof/>
                 <w:webHidden/>
               </w:rPr>
-              <w:instrText xml:space="preserve"> PAGEREF _Toc479351925 \h </w:instrText>
+              <w:instrText xml:space="preserve"> PAGEREF _Toc483125603 \h </w:instrText>
             </w:r>
             <w:r>
               <w:rPr>
@@ -1242,7 +1529,7 @@
                 <w:noProof/>
                 <w:webHidden/>
               </w:rPr>
-              <w:t>8</w:t>
+              <w:t>13</w:t>
             </w:r>
             <w:r>
               <w:rPr>
@@ -1266,13 +1553,13 @@
               <w:lang w:eastAsia="pt-PT"/>
             </w:rPr>
           </w:pPr>
-          <w:hyperlink w:anchor="_Toc479351926" w:history="1">
+          <w:hyperlink w:anchor="_Toc483125604" w:history="1">
             <w:r>
               <w:rPr>
                 <w:rStyle w:val="Hyperlink"/>
                 <w:noProof/>
               </w:rPr>
-              <w:t>Restrição</w:t>
+              <w:t>Avaliação analítica da complexidade espacial</w:t>
             </w:r>
             <w:r>
               <w:rPr>
@@ -1293,7 +1580,7 @@
                 <w:noProof/>
                 <w:webHidden/>
               </w:rPr>
-              <w:instrText xml:space="preserve"> PAGEREF _Toc479351926 \h </w:instrText>
+              <w:instrText xml:space="preserve"> PAGEREF _Toc483125604 \h </w:instrText>
             </w:r>
             <w:r>
               <w:rPr>
@@ -1313,7 +1600,78 @@
                 <w:noProof/>
                 <w:webHidden/>
               </w:rPr>
-              <w:t>8</w:t>
+              <w:t>13</w:t>
+            </w:r>
+            <w:r>
+              <w:rPr>
+                <w:noProof/>
+                <w:webHidden/>
+              </w:rPr>
+              <w:fldChar w:fldCharType="end"/>
+            </w:r>
+          </w:hyperlink>
+        </w:p>
+        <w:p>
+          <w:pPr>
+            <w:pStyle w:val="TOC2"/>
+            <w:tabs>
+              <w:tab w:val="right" w:leader="dot" w:pos="8494"/>
+            </w:tabs>
+            <w:rPr>
+              <w:rFonts w:asciiTheme="minorHAnsi" w:eastAsiaTheme="minorEastAsia" w:hAnsiTheme="minorHAnsi"/>
+              <w:noProof/>
+              <w:sz w:val="22"/>
+              <w:lang w:eastAsia="pt-PT"/>
+            </w:rPr>
+          </w:pPr>
+          <w:hyperlink w:anchor="_Toc483125605" w:history="1">
+            <w:r>
+              <w:rPr>
+                <w:rStyle w:val="Hyperlink"/>
+                <w:noProof/>
+              </w:rPr>
+              <w:t>Avaliação empírica da complexidade temporal</w:t>
+            </w:r>
+            <w:r>
+              <w:rPr>
+                <w:noProof/>
+                <w:webHidden/>
+              </w:rPr>
+              <w:tab/>
+            </w:r>
+            <w:r>
+              <w:rPr>
+                <w:noProof/>
+                <w:webHidden/>
+              </w:rPr>
+              <w:fldChar w:fldCharType="begin"/>
+            </w:r>
+            <w:r>
+              <w:rPr>
+                <w:noProof/>
+                <w:webHidden/>
+              </w:rPr>
+              <w:instrText xml:space="preserve"> PAGEREF _Toc483125605 \h </w:instrText>
+            </w:r>
+            <w:r>
+              <w:rPr>
+                <w:noProof/>
+                <w:webHidden/>
+              </w:rPr>
+            </w:r>
+            <w:r>
+              <w:rPr>
+                <w:noProof/>
+                <w:webHidden/>
+              </w:rPr>
+              <w:fldChar w:fldCharType="separate"/>
+            </w:r>
+            <w:r>
+              <w:rPr>
+                <w:noProof/>
+                <w:webHidden/>
+              </w:rPr>
+              <w:t>14</w:t>
             </w:r>
             <w:r>
               <w:rPr>
@@ -1337,13 +1695,13 @@
               <w:lang w:eastAsia="pt-PT"/>
             </w:rPr>
           </w:pPr>
-          <w:hyperlink w:anchor="_Toc479351927" w:history="1">
+          <w:hyperlink w:anchor="_Toc483125606" w:history="1">
             <w:r>
               <w:rPr>
                 <w:rStyle w:val="Hyperlink"/>
                 <w:noProof/>
               </w:rPr>
-              <w:t>Solução implementada</w:t>
+              <w:t>Lista de casos de utilização</w:t>
             </w:r>
             <w:r>
               <w:rPr>
@@ -1364,7 +1722,7 @@
                 <w:noProof/>
                 <w:webHidden/>
               </w:rPr>
-              <w:instrText xml:space="preserve"> PAGEREF _Toc479351927 \h </w:instrText>
+              <w:instrText xml:space="preserve"> PAGEREF _Toc483125606 \h </w:instrText>
             </w:r>
             <w:r>
               <w:rPr>
@@ -1384,149 +1742,7 @@
                 <w:noProof/>
                 <w:webHidden/>
               </w:rPr>
-              <w:t>9</w:t>
-            </w:r>
-            <w:r>
-              <w:rPr>
-                <w:noProof/>
-                <w:webHidden/>
-              </w:rPr>
-              <w:fldChar w:fldCharType="end"/>
-            </w:r>
-          </w:hyperlink>
-        </w:p>
-        <w:p>
-          <w:pPr>
-            <w:pStyle w:val="TOC2"/>
-            <w:tabs>
-              <w:tab w:val="right" w:leader="dot" w:pos="8494"/>
-            </w:tabs>
-            <w:rPr>
-              <w:rFonts w:asciiTheme="minorHAnsi" w:eastAsiaTheme="minorEastAsia" w:hAnsiTheme="minorHAnsi"/>
-              <w:noProof/>
-              <w:sz w:val="22"/>
-              <w:lang w:eastAsia="pt-PT"/>
-            </w:rPr>
-          </w:pPr>
-          <w:hyperlink w:anchor="_Toc479351928" w:history="1">
-            <w:r>
-              <w:rPr>
-                <w:rStyle w:val="Hyperlink"/>
-                <w:noProof/>
-              </w:rPr>
-              <w:t>Algoritmos</w:t>
-            </w:r>
-            <w:r>
-              <w:rPr>
-                <w:noProof/>
-                <w:webHidden/>
-              </w:rPr>
-              <w:tab/>
-            </w:r>
-            <w:r>
-              <w:rPr>
-                <w:noProof/>
-                <w:webHidden/>
-              </w:rPr>
-              <w:fldChar w:fldCharType="begin"/>
-            </w:r>
-            <w:r>
-              <w:rPr>
-                <w:noProof/>
-                <w:webHidden/>
-              </w:rPr>
-              <w:instrText xml:space="preserve"> PAGEREF _Toc479351928 \h </w:instrText>
-            </w:r>
-            <w:r>
-              <w:rPr>
-                <w:noProof/>
-                <w:webHidden/>
-              </w:rPr>
-            </w:r>
-            <w:r>
-              <w:rPr>
-                <w:noProof/>
-                <w:webHidden/>
-              </w:rPr>
-              <w:fldChar w:fldCharType="separate"/>
-            </w:r>
-            <w:r>
-              <w:rPr>
-                <w:noProof/>
-                <w:webHidden/>
-              </w:rPr>
-              <w:t>9</w:t>
-            </w:r>
-            <w:r>
-              <w:rPr>
-                <w:noProof/>
-                <w:webHidden/>
-              </w:rPr>
-              <w:fldChar w:fldCharType="end"/>
-            </w:r>
-          </w:hyperlink>
-        </w:p>
-        <w:p>
-          <w:pPr>
-            <w:pStyle w:val="TOC2"/>
-            <w:tabs>
-              <w:tab w:val="right" w:leader="dot" w:pos="8494"/>
-            </w:tabs>
-            <w:rPr>
-              <w:rFonts w:asciiTheme="minorHAnsi" w:eastAsiaTheme="minorEastAsia" w:hAnsiTheme="minorHAnsi"/>
-              <w:noProof/>
-              <w:sz w:val="22"/>
-              <w:lang w:eastAsia="pt-PT"/>
-            </w:rPr>
-          </w:pPr>
-          <w:hyperlink w:anchor="_Toc479351929" w:history="1">
-            <w:r>
-              <w:rPr>
-                <w:rStyle w:val="Hyperlink"/>
-                <w:noProof/>
-              </w:rPr>
-              <w:t>Funcionamento do programa</w:t>
-            </w:r>
-            <w:r>
-              <w:rPr>
-                <w:noProof/>
-                <w:webHidden/>
-              </w:rPr>
-              <w:tab/>
-            </w:r>
-            <w:r>
-              <w:rPr>
-                <w:noProof/>
-                <w:webHidden/>
-              </w:rPr>
-              <w:fldChar w:fldCharType="begin"/>
-            </w:r>
-            <w:r>
-              <w:rPr>
-                <w:noProof/>
-                <w:webHidden/>
-              </w:rPr>
-              <w:instrText xml:space="preserve"> PAGEREF _Toc479351929 \h </w:instrText>
-            </w:r>
-            <w:r>
-              <w:rPr>
-                <w:noProof/>
-                <w:webHidden/>
-              </w:rPr>
-            </w:r>
-            <w:r>
-              <w:rPr>
-                <w:noProof/>
-                <w:webHidden/>
-              </w:rPr>
-              <w:fldChar w:fldCharType="separate"/>
-            </w:r>
-            <w:r>
-              <w:rPr>
-                <w:noProof/>
-                <w:webHidden/>
-              </w:rPr>
-              <w:t>11</w:t>
+              <w:t>15</w:t>
             </w:r>
             <w:r>
               <w:rPr>
@@ -1550,13 +1766,13 @@
               <w:lang w:eastAsia="pt-PT"/>
             </w:rPr>
           </w:pPr>
-          <w:hyperlink w:anchor="_Toc479351930" w:history="1">
+          <w:hyperlink w:anchor="_Toc483125607" w:history="1">
             <w:r>
               <w:rPr>
                 <w:rStyle w:val="Hyperlink"/>
                 <w:noProof/>
               </w:rPr>
-              <w:t>Análise da complexidade</w:t>
+              <w:t>Principais dificuldades</w:t>
             </w:r>
             <w:r>
               <w:rPr>
@@ -1577,7 +1793,7 @@
                 <w:noProof/>
                 <w:webHidden/>
               </w:rPr>
-              <w:instrText xml:space="preserve"> PAGEREF _Toc479351930 \h </w:instrText>
+              <w:instrText xml:space="preserve"> PAGEREF _Toc483125607 \h </w:instrText>
             </w:r>
             <w:r>
               <w:rPr>
@@ -1597,220 +1813,7 @@
                 <w:noProof/>
                 <w:webHidden/>
               </w:rPr>
-              <w:t>14</w:t>
-            </w:r>
-            <w:r>
-              <w:rPr>
-                <w:noProof/>
-                <w:webHidden/>
-              </w:rPr>
-              <w:fldChar w:fldCharType="end"/>
-            </w:r>
-          </w:hyperlink>
-        </w:p>
-        <w:p>
-          <w:pPr>
-            <w:pStyle w:val="TOC2"/>
-            <w:tabs>
-              <w:tab w:val="right" w:leader="dot" w:pos="8494"/>
-            </w:tabs>
-            <w:rPr>
-              <w:rFonts w:asciiTheme="minorHAnsi" w:eastAsiaTheme="minorEastAsia" w:hAnsiTheme="minorHAnsi"/>
-              <w:noProof/>
-              <w:sz w:val="22"/>
-              <w:lang w:eastAsia="pt-PT"/>
-            </w:rPr>
-          </w:pPr>
-          <w:hyperlink w:anchor="_Toc479351931" w:history="1">
-            <w:r>
-              <w:rPr>
-                <w:rStyle w:val="Hyperlink"/>
-                <w:noProof/>
-              </w:rPr>
-              <w:t>Avaliação analítica da complexidade temporal</w:t>
-            </w:r>
-            <w:r>
-              <w:rPr>
-                <w:noProof/>
-                <w:webHidden/>
-              </w:rPr>
-              <w:tab/>
-            </w:r>
-            <w:r>
-              <w:rPr>
-                <w:noProof/>
-                <w:webHidden/>
-              </w:rPr>
-              <w:fldChar w:fldCharType="begin"/>
-            </w:r>
-            <w:r>
-              <w:rPr>
-                <w:noProof/>
-                <w:webHidden/>
-              </w:rPr>
-              <w:instrText xml:space="preserve"> PAGEREF _Toc479351931 \h </w:instrText>
-            </w:r>
-            <w:r>
-              <w:rPr>
-                <w:noProof/>
-                <w:webHidden/>
-              </w:rPr>
-            </w:r>
-            <w:r>
-              <w:rPr>
-                <w:noProof/>
-                <w:webHidden/>
-              </w:rPr>
-              <w:fldChar w:fldCharType="separate"/>
-            </w:r>
-            <w:r>
-              <w:rPr>
-                <w:noProof/>
-                <w:webHidden/>
-              </w:rPr>
-              <w:t>14</w:t>
-            </w:r>
-            <w:r>
-              <w:rPr>
-                <w:noProof/>
-                <w:webHidden/>
-              </w:rPr>
-              <w:fldChar w:fldCharType="end"/>
-            </w:r>
-          </w:hyperlink>
-        </w:p>
-        <w:p>
-          <w:pPr>
-            <w:pStyle w:val="TOC2"/>
-            <w:tabs>
-              <w:tab w:val="right" w:leader="dot" w:pos="8494"/>
-            </w:tabs>
-            <w:rPr>
-              <w:rFonts w:asciiTheme="minorHAnsi" w:eastAsiaTheme="minorEastAsia" w:hAnsiTheme="minorHAnsi"/>
-              <w:noProof/>
-              <w:sz w:val="22"/>
-              <w:lang w:eastAsia="pt-PT"/>
-            </w:rPr>
-          </w:pPr>
-          <w:hyperlink w:anchor="_Toc479351932" w:history="1">
-            <w:r>
-              <w:rPr>
-                <w:rStyle w:val="Hyperlink"/>
-                <w:noProof/>
-              </w:rPr>
-              <w:t>Avaliação analítica da complexidade espacial</w:t>
-            </w:r>
-            <w:r>
-              <w:rPr>
-                <w:noProof/>
-                <w:webHidden/>
-              </w:rPr>
-              <w:tab/>
-            </w:r>
-            <w:r>
-              <w:rPr>
-                <w:noProof/>
-                <w:webHidden/>
-              </w:rPr>
-              <w:fldChar w:fldCharType="begin"/>
-            </w:r>
-            <w:r>
-              <w:rPr>
-                <w:noProof/>
-                <w:webHidden/>
-              </w:rPr>
-              <w:instrText xml:space="preserve"> PAGEREF _Toc479351932 \h </w:instrText>
-            </w:r>
-            <w:r>
-              <w:rPr>
-                <w:noProof/>
-                <w:webHidden/>
-              </w:rPr>
-            </w:r>
-            <w:r>
-              <w:rPr>
-                <w:noProof/>
-                <w:webHidden/>
-              </w:rPr>
-              <w:fldChar w:fldCharType="separate"/>
-            </w:r>
-            <w:r>
-              <w:rPr>
-                <w:noProof/>
-                <w:webHidden/>
-              </w:rPr>
-              <w:t>14</w:t>
-            </w:r>
-            <w:r>
-              <w:rPr>
-                <w:noProof/>
-                <w:webHidden/>
-              </w:rPr>
-              <w:fldChar w:fldCharType="end"/>
-            </w:r>
-          </w:hyperlink>
-        </w:p>
-        <w:p>
-          <w:pPr>
-            <w:pStyle w:val="TOC2"/>
-            <w:tabs>
-              <w:tab w:val="right" w:leader="dot" w:pos="8494"/>
-            </w:tabs>
-            <w:rPr>
-              <w:rFonts w:asciiTheme="minorHAnsi" w:eastAsiaTheme="minorEastAsia" w:hAnsiTheme="minorHAnsi"/>
-              <w:noProof/>
-              <w:sz w:val="22"/>
-              <w:lang w:eastAsia="pt-PT"/>
-            </w:rPr>
-          </w:pPr>
-          <w:hyperlink w:anchor="_Toc479351933" w:history="1">
-            <w:r>
-              <w:rPr>
-                <w:rStyle w:val="Hyperlink"/>
-                <w:noProof/>
-              </w:rPr>
-              <w:t>Avaliação empírica da complexidade temporal</w:t>
-            </w:r>
-            <w:r>
-              <w:rPr>
-                <w:noProof/>
-                <w:webHidden/>
-              </w:rPr>
-              <w:tab/>
-            </w:r>
-            <w:r>
-              <w:rPr>
-                <w:noProof/>
-                <w:webHidden/>
-              </w:rPr>
-              <w:fldChar w:fldCharType="begin"/>
-            </w:r>
-            <w:r>
-              <w:rPr>
-                <w:noProof/>
-                <w:webHidden/>
-              </w:rPr>
-              <w:instrText xml:space="preserve"> PAGEREF _Toc479351933 \h </w:instrText>
-            </w:r>
-            <w:r>
-              <w:rPr>
-                <w:noProof/>
-                <w:webHidden/>
-              </w:rPr>
-            </w:r>
-            <w:r>
-              <w:rPr>
-                <w:noProof/>
-                <w:webHidden/>
-              </w:rPr>
-              <w:fldChar w:fldCharType="separate"/>
-            </w:r>
-            <w:r>
-              <w:rPr>
-                <w:noProof/>
-                <w:webHidden/>
-              </w:rPr>
-              <w:t>15</w:t>
+              <w:t>16</w:t>
             </w:r>
             <w:r>
               <w:rPr>
@@ -1834,13 +1837,13 @@
               <w:lang w:eastAsia="pt-PT"/>
             </w:rPr>
           </w:pPr>
-          <w:hyperlink w:anchor="_Toc479351934" w:history="1">
+          <w:hyperlink w:anchor="_Toc483125608" w:history="1">
             <w:r>
               <w:rPr>
                 <w:rStyle w:val="Hyperlink"/>
                 <w:noProof/>
               </w:rPr>
-              <w:t>Lista de casos de utilização</w:t>
+              <w:t>Soluções encontradas</w:t>
             </w:r>
             <w:r>
               <w:rPr>
@@ -1861,7 +1864,7 @@
                 <w:noProof/>
                 <w:webHidden/>
               </w:rPr>
-              <w:instrText xml:space="preserve"> PAGEREF _Toc479351934 \h </w:instrText>
+              <w:instrText xml:space="preserve"> PAGEREF _Toc483125608 \h </w:instrText>
             </w:r>
             <w:r>
               <w:rPr>
@@ -1905,13 +1908,13 @@
               <w:lang w:eastAsia="pt-PT"/>
             </w:rPr>
           </w:pPr>
-          <w:hyperlink w:anchor="_Toc479351935" w:history="1">
+          <w:hyperlink w:anchor="_Toc483125609" w:history="1">
             <w:r>
               <w:rPr>
                 <w:rStyle w:val="Hyperlink"/>
                 <w:noProof/>
               </w:rPr>
-              <w:t>Diagrama de classes</w:t>
+              <w:t>Contribuição dos membros do grupo</w:t>
             </w:r>
             <w:r>
               <w:rPr>
@@ -1932,7 +1935,7 @@
                 <w:noProof/>
                 <w:webHidden/>
               </w:rPr>
-              <w:instrText xml:space="preserve"> PAGEREF _Toc479351935 \h </w:instrText>
+              <w:instrText xml:space="preserve"> PAGEREF _Toc483125609 \h </w:instrText>
             </w:r>
             <w:r>
               <w:rPr>
@@ -1976,13 +1979,13 @@
               <w:lang w:eastAsia="pt-PT"/>
             </w:rPr>
           </w:pPr>
-          <w:hyperlink w:anchor="_Toc479351936" w:history="1">
+          <w:hyperlink w:anchor="_Toc483125610" w:history="1">
             <w:r>
               <w:rPr>
                 <w:rStyle w:val="Hyperlink"/>
                 <w:noProof/>
               </w:rPr>
-              <w:t>Principais dificuldades</w:t>
+              <w:t>Conclusão</w:t>
             </w:r>
             <w:r>
               <w:rPr>
@@ -2003,7 +2006,7 @@
                 <w:noProof/>
                 <w:webHidden/>
               </w:rPr>
-              <w:instrText xml:space="preserve"> PAGEREF _Toc479351936 \h </w:instrText>
+              <w:instrText xml:space="preserve"> PAGEREF _Toc483125610 \h </w:instrText>
             </w:r>
             <w:r>
               <w:rPr>
@@ -2024,219 +2027,6 @@
                 <w:webHidden/>
               </w:rPr>
               <w:t>18</w:t>
-            </w:r>
-            <w:r>
-              <w:rPr>
-                <w:noProof/>
-                <w:webHidden/>
-              </w:rPr>
-              <w:fldChar w:fldCharType="end"/>
-            </w:r>
-          </w:hyperlink>
-        </w:p>
-        <w:p>
-          <w:pPr>
-            <w:pStyle w:val="TOC1"/>
-            <w:tabs>
-              <w:tab w:val="right" w:leader="dot" w:pos="8494"/>
-            </w:tabs>
-            <w:rPr>
-              <w:rFonts w:asciiTheme="minorHAnsi" w:eastAsiaTheme="minorEastAsia" w:hAnsiTheme="minorHAnsi"/>
-              <w:noProof/>
-              <w:sz w:val="22"/>
-              <w:lang w:eastAsia="pt-PT"/>
-            </w:rPr>
-          </w:pPr>
-          <w:hyperlink w:anchor="_Toc479351937" w:history="1">
-            <w:r>
-              <w:rPr>
-                <w:rStyle w:val="Hyperlink"/>
-                <w:noProof/>
-              </w:rPr>
-              <w:t>Soluções encontradas</w:t>
-            </w:r>
-            <w:r>
-              <w:rPr>
-                <w:noProof/>
-                <w:webHidden/>
-              </w:rPr>
-              <w:tab/>
-            </w:r>
-            <w:r>
-              <w:rPr>
-                <w:noProof/>
-                <w:webHidden/>
-              </w:rPr>
-              <w:fldChar w:fldCharType="begin"/>
-            </w:r>
-            <w:r>
-              <w:rPr>
-                <w:noProof/>
-                <w:webHidden/>
-              </w:rPr>
-              <w:instrText xml:space="preserve"> PAGEREF _Toc479351937 \h </w:instrText>
-            </w:r>
-            <w:r>
-              <w:rPr>
-                <w:noProof/>
-                <w:webHidden/>
-              </w:rPr>
-            </w:r>
-            <w:r>
-              <w:rPr>
-                <w:noProof/>
-                <w:webHidden/>
-              </w:rPr>
-              <w:fldChar w:fldCharType="separate"/>
-            </w:r>
-            <w:r>
-              <w:rPr>
-                <w:noProof/>
-                <w:webHidden/>
-              </w:rPr>
-              <w:t>18</w:t>
-            </w:r>
-            <w:r>
-              <w:rPr>
-                <w:noProof/>
-                <w:webHidden/>
-              </w:rPr>
-              <w:fldChar w:fldCharType="end"/>
-            </w:r>
-          </w:hyperlink>
-        </w:p>
-        <w:p>
-          <w:pPr>
-            <w:pStyle w:val="TOC1"/>
-            <w:tabs>
-              <w:tab w:val="right" w:leader="dot" w:pos="8494"/>
-            </w:tabs>
-            <w:rPr>
-              <w:rFonts w:asciiTheme="minorHAnsi" w:eastAsiaTheme="minorEastAsia" w:hAnsiTheme="minorHAnsi"/>
-              <w:noProof/>
-              <w:sz w:val="22"/>
-              <w:lang w:eastAsia="pt-PT"/>
-            </w:rPr>
-          </w:pPr>
-          <w:hyperlink w:anchor="_Toc479351938" w:history="1">
-            <w:r>
-              <w:rPr>
-                <w:rStyle w:val="Hyperlink"/>
-                <w:noProof/>
-              </w:rPr>
-              <w:t>Contribuição dos membros do grupo</w:t>
-            </w:r>
-            <w:r>
-              <w:rPr>
-                <w:noProof/>
-                <w:webHidden/>
-              </w:rPr>
-              <w:tab/>
-            </w:r>
-            <w:r>
-              <w:rPr>
-                <w:noProof/>
-                <w:webHidden/>
-              </w:rPr>
-              <w:fldChar w:fldCharType="begin"/>
-            </w:r>
-            <w:r>
-              <w:rPr>
-                <w:noProof/>
-                <w:webHidden/>
-              </w:rPr>
-              <w:instrText xml:space="preserve"> PAGEREF _Toc479351938 \h </w:instrText>
-            </w:r>
-            <w:r>
-              <w:rPr>
-                <w:noProof/>
-                <w:webHidden/>
-              </w:rPr>
-            </w:r>
-            <w:r>
-              <w:rPr>
-                <w:noProof/>
-                <w:webHidden/>
-              </w:rPr>
-              <w:fldChar w:fldCharType="separate"/>
-            </w:r>
-            <w:r>
-              <w:rPr>
-                <w:noProof/>
-                <w:webHidden/>
-              </w:rPr>
-              <w:t>19</w:t>
-            </w:r>
-            <w:r>
-              <w:rPr>
-                <w:noProof/>
-                <w:webHidden/>
-              </w:rPr>
-              <w:fldChar w:fldCharType="end"/>
-            </w:r>
-          </w:hyperlink>
-        </w:p>
-        <w:p>
-          <w:pPr>
-            <w:pStyle w:val="TOC1"/>
-            <w:tabs>
-              <w:tab w:val="right" w:leader="dot" w:pos="8494"/>
-            </w:tabs>
-            <w:rPr>
-              <w:rFonts w:asciiTheme="minorHAnsi" w:eastAsiaTheme="minorEastAsia" w:hAnsiTheme="minorHAnsi"/>
-              <w:noProof/>
-              <w:sz w:val="22"/>
-              <w:lang w:eastAsia="pt-PT"/>
-            </w:rPr>
-          </w:pPr>
-          <w:hyperlink w:anchor="_Toc479351939" w:history="1">
-            <w:r>
-              <w:rPr>
-                <w:rStyle w:val="Hyperlink"/>
-                <w:noProof/>
-              </w:rPr>
-              <w:t>Conclusão</w:t>
-            </w:r>
-            <w:r>
-              <w:rPr>
-                <w:noProof/>
-                <w:webHidden/>
-              </w:rPr>
-              <w:tab/>
-            </w:r>
-            <w:r>
-              <w:rPr>
-                <w:noProof/>
-                <w:webHidden/>
-              </w:rPr>
-              <w:fldChar w:fldCharType="begin"/>
-            </w:r>
-            <w:r>
-              <w:rPr>
-                <w:noProof/>
-                <w:webHidden/>
-              </w:rPr>
-              <w:instrText xml:space="preserve"> PAGEREF _Toc479351939 \h </w:instrText>
-            </w:r>
-            <w:r>
-              <w:rPr>
-                <w:noProof/>
-                <w:webHidden/>
-              </w:rPr>
-            </w:r>
-            <w:r>
-              <w:rPr>
-                <w:noProof/>
-                <w:webHidden/>
-              </w:rPr>
-              <w:fldChar w:fldCharType="separate"/>
-            </w:r>
-            <w:r>
-              <w:rPr>
-                <w:noProof/>
-                <w:webHidden/>
-              </w:rPr>
-              <w:t>20</w:t>
             </w:r>
             <w:r>
               <w:rPr>
@@ -2280,12 +2070,11 @@
         <w:pStyle w:val="Indice"/>
         <w:spacing w:before="0"/>
       </w:pPr>
-      <w:bookmarkStart w:id="1" w:name="_Toc479351914"/>
-      <w:r>
-        <w:lastRenderedPageBreak/>
+      <w:bookmarkStart w:id="0" w:name="_Toc483125588"/>
+      <w:r>
         <w:t>Introdução</w:t>
       </w:r>
-      <w:bookmarkEnd w:id="1"/>
+      <w:bookmarkEnd w:id="0"/>
     </w:p>
     <w:p>
       <w:pPr>
@@ -2409,11 +2198,11 @@
         <w:pStyle w:val="Indice"/>
         <w:spacing w:before="0"/>
       </w:pPr>
-      <w:bookmarkStart w:id="2" w:name="_Toc479351915"/>
+      <w:bookmarkStart w:id="1" w:name="_Toc483125589"/>
       <w:r>
         <w:t>Identificação do Problema</w:t>
       </w:r>
-      <w:bookmarkEnd w:id="2"/>
+      <w:bookmarkEnd w:id="1"/>
     </w:p>
     <w:p>
       <w:pPr>
@@ -2484,12 +2273,11 @@
         <w:pStyle w:val="Indice"/>
         <w:spacing w:before="0"/>
       </w:pPr>
-      <w:bookmarkStart w:id="3" w:name="_Toc479351916"/>
-      <w:r>
-        <w:lastRenderedPageBreak/>
+      <w:bookmarkStart w:id="2" w:name="_Toc483125590"/>
+      <w:r>
         <w:t>Descrição do Problema</w:t>
       </w:r>
-      <w:bookmarkEnd w:id="3"/>
+      <w:bookmarkEnd w:id="2"/>
     </w:p>
     <w:p>
       <w:pPr>
@@ -2566,7 +2354,6 @@
         <w:ind w:firstLine="0"/>
         <w:jc w:val="both"/>
       </w:pPr>
-      <w:bookmarkStart w:id="4" w:name="_Toc479351917"/>
     </w:p>
     <w:p>
       <w:pPr>
@@ -2575,10 +2362,11 @@
         <w:ind w:firstLine="0"/>
         <w:jc w:val="both"/>
       </w:pPr>
+      <w:bookmarkStart w:id="3" w:name="_Toc483125591"/>
       <w:r>
         <w:t>Input</w:t>
       </w:r>
-      <w:bookmarkEnd w:id="4"/>
+      <w:bookmarkEnd w:id="3"/>
     </w:p>
     <w:p>
       <w:pPr>
@@ -2713,7 +2501,6 @@
         <w:ind w:firstLine="0"/>
         <w:jc w:val="both"/>
       </w:pPr>
-      <w:bookmarkStart w:id="5" w:name="_Toc479351918"/>
     </w:p>
     <w:p>
       <w:pPr>
@@ -2722,10 +2509,11 @@
         <w:ind w:firstLine="0"/>
         <w:jc w:val="both"/>
       </w:pPr>
+      <w:bookmarkStart w:id="4" w:name="_Toc483125592"/>
       <w:r>
         <w:t>Output</w:t>
       </w:r>
-      <w:bookmarkEnd w:id="5"/>
+      <w:bookmarkEnd w:id="4"/>
     </w:p>
     <w:p>
       <w:pPr>
@@ -2813,12 +2601,11 @@
         <w:ind w:firstLine="0"/>
         <w:jc w:val="both"/>
       </w:pPr>
-      <w:bookmarkStart w:id="6" w:name="_Toc479351919"/>
-      <w:r>
-        <w:lastRenderedPageBreak/>
+      <w:bookmarkStart w:id="5" w:name="_Toc483125593"/>
+      <w:r>
         <w:t>Dados de entrada</w:t>
       </w:r>
-      <w:bookmarkEnd w:id="6"/>
+      <w:bookmarkEnd w:id="5"/>
     </w:p>
     <w:p>
       <w:pPr>
@@ -2940,29 +2727,10 @@
     <w:p>
       <w:pPr>
         <w:pStyle w:val="ListParagraph"/>
-        <w:numPr>
-          <w:ilvl w:val="0"/>
-          <w:numId w:val="4"/>
-        </w:numPr>
-        <w:spacing w:after="0"/>
-        <w:ind w:left="709" w:hanging="425"/>
-        <w:jc w:val="both"/>
-        <w:rPr>
-          <w:highlight w:val="yellow"/>
-        </w:rPr>
-      </w:pPr>
-      <w:r>
-        <w:rPr>
-          <w:highlight w:val="yellow"/>
-        </w:rPr>
-        <w:t xml:space="preserve">Um ficheiro que contém </w:t>
-      </w:r>
-      <w:r>
-        <w:rPr>
-          <w:highlight w:val="yellow"/>
-        </w:rPr>
-        <w:t>as arestas, ou seja, as ligações entre os diferentes vértices, com os ids das mesmas e os ids dos nós de início e de fim de cada uma.</w:t>
-      </w:r>
+        <w:spacing w:after="0"/>
+        <w:ind w:left="709"/>
+        <w:jc w:val="both"/>
+      </w:pPr>
     </w:p>
     <w:p>
       <w:pPr>
@@ -2988,11 +2756,11 @@
         <w:ind w:firstLine="0"/>
         <w:jc w:val="both"/>
       </w:pPr>
-      <w:bookmarkStart w:id="7" w:name="_Toc479351921"/>
+      <w:bookmarkStart w:id="6" w:name="_Toc483125594"/>
       <w:r>
         <w:t>Objetivo</w:t>
       </w:r>
-      <w:bookmarkEnd w:id="7"/>
+      <w:bookmarkEnd w:id="6"/>
     </w:p>
     <w:p>
       <w:pPr>
@@ -3036,7 +2804,6 @@
           <w:szCs w:val="22"/>
         </w:rPr>
       </w:pPr>
-      <w:bookmarkStart w:id="8" w:name="_Toc479351922"/>
     </w:p>
     <w:p>
       <w:pPr>
@@ -3049,19 +2816,20 @@
         <w:spacing w:before="0"/>
       </w:pPr>
       <w:r>
-        <w:lastRenderedPageBreak/>
         <w:t xml:space="preserve"> </w:t>
       </w:r>
     </w:p>
+    <w:p/>
     <w:p>
       <w:pPr>
         <w:pStyle w:val="Indice"/>
         <w:spacing w:before="0"/>
       </w:pPr>
+      <w:bookmarkStart w:id="7" w:name="_Toc483125595"/>
       <w:r>
         <w:t>Formalização do Problema</w:t>
       </w:r>
-      <w:bookmarkEnd w:id="8"/>
+      <w:bookmarkEnd w:id="7"/>
     </w:p>
     <w:p>
       <w:pPr>
@@ -3069,11 +2837,11 @@
         <w:spacing w:line="360" w:lineRule="auto"/>
         <w:ind w:firstLine="0"/>
       </w:pPr>
-      <w:bookmarkStart w:id="9" w:name="_Toc479351923"/>
+      <w:bookmarkStart w:id="8" w:name="_Toc483125596"/>
       <w:r>
         <w:t>Input</w:t>
       </w:r>
-      <w:bookmarkEnd w:id="9"/>
+      <w:bookmarkEnd w:id="8"/>
     </w:p>
     <w:p>
       <w:pPr>
@@ -3231,11 +2999,11 @@
         <w:spacing w:line="360" w:lineRule="auto"/>
         <w:ind w:firstLine="0"/>
       </w:pPr>
-      <w:bookmarkStart w:id="10" w:name="_Toc479351924"/>
+      <w:bookmarkStart w:id="9" w:name="_Toc483125597"/>
       <w:r>
         <w:t>Output</w:t>
       </w:r>
-      <w:bookmarkEnd w:id="10"/>
+      <w:bookmarkEnd w:id="9"/>
     </w:p>
     <w:p>
       <w:pPr>
@@ -3279,11 +3047,11 @@
         <w:spacing w:line="360" w:lineRule="auto"/>
         <w:ind w:firstLine="0"/>
       </w:pPr>
-      <w:bookmarkStart w:id="11" w:name="_Toc479351925"/>
+      <w:bookmarkStart w:id="10" w:name="_Toc483125598"/>
       <w:r>
         <w:t>Objetivo</w:t>
       </w:r>
-      <w:bookmarkEnd w:id="11"/>
+      <w:bookmarkEnd w:id="10"/>
     </w:p>
     <w:p>
       <w:pPr>
@@ -3566,15 +3334,14 @@
         <w:pStyle w:val="Indice"/>
         <w:spacing w:before="0"/>
       </w:pPr>
-      <w:bookmarkStart w:id="12" w:name="_Toc479351927"/>
-      <w:r>
-        <w:lastRenderedPageBreak/>
+      <w:bookmarkStart w:id="11" w:name="_Toc483125599"/>
+      <w:r>
         <w:t>Solução</w:t>
       </w:r>
       <w:r>
         <w:t xml:space="preserve"> implementada</w:t>
       </w:r>
-      <w:bookmarkEnd w:id="12"/>
+      <w:bookmarkEnd w:id="11"/>
     </w:p>
     <w:p>
       <w:pPr>
@@ -3582,11 +3349,11 @@
         <w:spacing w:line="360" w:lineRule="auto"/>
         <w:ind w:firstLine="0"/>
       </w:pPr>
-      <w:bookmarkStart w:id="13" w:name="_Toc479351928"/>
+      <w:bookmarkStart w:id="12" w:name="_Toc483125600"/>
       <w:r>
         <w:t>Algoritmos</w:t>
       </w:r>
-      <w:bookmarkEnd w:id="13"/>
+      <w:bookmarkEnd w:id="12"/>
     </w:p>
     <w:p>
       <w:pPr>
@@ -3720,7 +3487,7 @@
       <w:r>
         <w:rPr>
           <w:noProof/>
-          <w:lang w:val="en-GB" w:eastAsia="en-GB"/>
+          <w:lang w:eastAsia="pt-PT"/>
         </w:rPr>
         <w:drawing>
           <wp:inline distT="0" distB="0" distL="0" distR="0" wp14:anchorId="0E3E9F4D" wp14:editId="6F5FF042">
@@ -3792,7 +3559,6 @@
         <w:jc w:val="both"/>
       </w:pPr>
       <w:r>
-        <w:lastRenderedPageBreak/>
         <w:t>De seguida</w:t>
       </w:r>
       <w:r>
@@ -3838,7 +3604,7 @@
       <w:r>
         <w:rPr>
           <w:noProof/>
-          <w:lang w:val="en-GB" w:eastAsia="en-GB"/>
+          <w:lang w:eastAsia="pt-PT"/>
         </w:rPr>
         <w:drawing>
           <wp:inline distT="0" distB="0" distL="0" distR="0" wp14:anchorId="34CBD98F" wp14:editId="4BA5D1E5">
@@ -4089,7 +3855,7 @@
       <w:r>
         <w:rPr>
           <w:noProof/>
-          <w:lang w:val="en-GB" w:eastAsia="en-GB"/>
+          <w:lang w:eastAsia="pt-PT"/>
         </w:rPr>
         <w:drawing>
           <wp:inline distT="0" distB="0" distL="0" distR="0" wp14:anchorId="65CD81EE" wp14:editId="62EDA2C9">
@@ -4252,7 +4018,6 @@
       <w:r>
         <w:t>.</w:t>
       </w:r>
-      <w:bookmarkStart w:id="14" w:name="_Toc479351929"/>
     </w:p>
     <w:p>
       <w:pPr>
@@ -4442,7 +4207,6 @@
         <w:jc w:val="both"/>
       </w:pPr>
       <w:r>
-        <w:lastRenderedPageBreak/>
         <w:tab/>
         <w:t>Desta forma, no final do preenchimento da matriz</w:t>
       </w:r>
@@ -4503,19 +4267,12 @@
     </w:p>
     <w:p>
       <w:pPr>
-        <w:pStyle w:val="estilo2"/>
-        <w:spacing w:line="360" w:lineRule="auto"/>
-        <w:ind w:firstLine="0"/>
         <w:jc w:val="center"/>
-        <w:rPr>
-          <w:u w:val="none"/>
-        </w:rPr>
       </w:pPr>
       <w:r>
         <w:rPr>
           <w:noProof/>
-          <w:u w:val="none"/>
-          <w:lang w:val="en-GB" w:eastAsia="en-GB"/>
+          <w:lang w:eastAsia="pt-PT"/>
         </w:rPr>
         <w:drawing>
           <wp:inline distT="0" distB="0" distL="0" distR="0" wp14:anchorId="678CF9E3" wp14:editId="017F9F9D">
@@ -4587,10 +4344,11 @@
         <w:spacing w:line="360" w:lineRule="auto"/>
         <w:ind w:firstLine="0"/>
       </w:pPr>
+      <w:bookmarkStart w:id="13" w:name="_Toc483125601"/>
       <w:r>
         <w:t>Funcionamento do programa</w:t>
       </w:r>
-      <w:bookmarkEnd w:id="14"/>
+      <w:bookmarkEnd w:id="13"/>
     </w:p>
     <w:p>
       <w:pPr>
@@ -4658,21 +4416,18 @@
     <w:p>
       <w:pPr>
         <w:spacing w:after="0"/>
-        <w:jc w:val="both"/>
-      </w:pPr>
-      <w:r>
-        <w:tab/>
-      </w:r>
+        <w:jc w:val="center"/>
+      </w:pPr>
       <w:r>
         <w:rPr>
           <w:noProof/>
-          <w:lang w:val="en-GB" w:eastAsia="en-GB"/>
+          <w:lang w:eastAsia="pt-PT"/>
         </w:rPr>
         <w:drawing>
-          <wp:inline distT="0" distB="0" distL="0" distR="0" wp14:anchorId="4E4AFFFE" wp14:editId="5EC41365">
-            <wp:extent cx="4432300" cy="1257300"/>
-            <wp:effectExtent l="0" t="0" r="12700" b="12700"/>
-            <wp:docPr id="7" name="Picture 7" descr="18601242_1695159250511776_882089215_n.png"/>
+          <wp:inline distT="0" distB="0" distL="0" distR="0" wp14:anchorId="7A1495FF" wp14:editId="02CB5DD6">
+            <wp:extent cx="3819525" cy="2609850"/>
+            <wp:effectExtent l="0" t="0" r="9525" b="0"/>
+            <wp:docPr id="8" name="Picture 8"/>
             <wp:cNvGraphicFramePr>
               <a:graphicFrameLocks xmlns:a="http://schemas.openxmlformats.org/drawingml/2006/main" noChangeAspect="1"/>
             </wp:cNvGraphicFramePr>
@@ -4680,36 +4435,23 @@
               <a:graphicData uri="http://schemas.openxmlformats.org/drawingml/2006/picture">
                 <pic:pic xmlns:pic="http://schemas.openxmlformats.org/drawingml/2006/picture">
                   <pic:nvPicPr>
-                    <pic:cNvPr id="0" name="Picture 3" descr="18601242_1695159250511776_882089215_n.png"/>
-                    <pic:cNvPicPr>
-                      <a:picLocks noChangeAspect="1" noChangeArrowheads="1"/>
-                    </pic:cNvPicPr>
+                    <pic:cNvPr id="1" name=""/>
+                    <pic:cNvPicPr/>
                   </pic:nvPicPr>
                   <pic:blipFill>
-                    <a:blip r:embed="rId16">
-                      <a:extLst>
-                        <a:ext uri="{28A0092B-C50C-407E-A947-70E740481C1C}">
-                          <a14:useLocalDpi xmlns:a14="http://schemas.microsoft.com/office/drawing/2010/main" val="0"/>
-                        </a:ext>
-                      </a:extLst>
-                    </a:blip>
-                    <a:srcRect/>
+                    <a:blip r:embed="rId16"/>
                     <a:stretch>
                       <a:fillRect/>
                     </a:stretch>
                   </pic:blipFill>
-                  <pic:spPr bwMode="auto">
+                  <pic:spPr>
                     <a:xfrm>
                       <a:off x="0" y="0"/>
-                      <a:ext cx="4432300" cy="1257300"/>
+                      <a:ext cx="3819525" cy="2609850"/>
                     </a:xfrm>
                     <a:prstGeom prst="rect">
                       <a:avLst/>
                     </a:prstGeom>
-                    <a:noFill/>
-                    <a:ln>
-                      <a:noFill/>
-                    </a:ln>
                   </pic:spPr>
                 </pic:pic>
               </a:graphicData>
@@ -4780,34 +4522,27 @@
         <w:rPr>
           <w:shd w:val="clear" w:color="auto" w:fill="FFFFFF"/>
         </w:rPr>
-        <w:lastRenderedPageBreak/>
         <w:tab/>
       </w:r>
     </w:p>
     <w:p>
       <w:pPr>
         <w:spacing w:line="259" w:lineRule="auto"/>
+        <w:jc w:val="center"/>
         <w:rPr>
           <w:shd w:val="clear" w:color="auto" w:fill="FFFFFF"/>
         </w:rPr>
       </w:pPr>
       <w:r>
         <w:rPr>
-          <w:shd w:val="clear" w:color="auto" w:fill="FFFFFF"/>
-        </w:rPr>
-        <w:tab/>
-      </w:r>
-      <w:r>
-        <w:rPr>
           <w:noProof/>
-          <w:shd w:val="clear" w:color="auto" w:fill="FFFFFF"/>
-          <w:lang w:val="en-GB" w:eastAsia="en-GB"/>
+          <w:lang w:eastAsia="pt-PT"/>
         </w:rPr>
         <w:drawing>
-          <wp:inline distT="0" distB="0" distL="0" distR="0" wp14:anchorId="607E7508" wp14:editId="21F8EE7D">
-            <wp:extent cx="4939665" cy="1813148"/>
-            <wp:effectExtent l="0" t="0" r="0" b="0"/>
-            <wp:docPr id="9" name="Picture 9" descr="18555185_1695159393845095_30265895_n.png"/>
+          <wp:inline distT="0" distB="0" distL="0" distR="0" wp14:anchorId="19A53248" wp14:editId="54A72F1B">
+            <wp:extent cx="3514725" cy="2471051"/>
+            <wp:effectExtent l="0" t="0" r="0" b="5715"/>
+            <wp:docPr id="15" name="Picture 15"/>
             <wp:cNvGraphicFramePr>
               <a:graphicFrameLocks xmlns:a="http://schemas.openxmlformats.org/drawingml/2006/main" noChangeAspect="1"/>
             </wp:cNvGraphicFramePr>
@@ -4815,36 +4550,23 @@
               <a:graphicData uri="http://schemas.openxmlformats.org/drawingml/2006/picture">
                 <pic:pic xmlns:pic="http://schemas.openxmlformats.org/drawingml/2006/picture">
                   <pic:nvPicPr>
-                    <pic:cNvPr id="0" name="Picture 4" descr="18555185_1695159393845095_30265895_n.png"/>
-                    <pic:cNvPicPr>
-                      <a:picLocks noChangeAspect="1" noChangeArrowheads="1"/>
-                    </pic:cNvPicPr>
+                    <pic:cNvPr id="1" name=""/>
+                    <pic:cNvPicPr/>
                   </pic:nvPicPr>
                   <pic:blipFill>
-                    <a:blip r:embed="rId17">
-                      <a:extLst>
-                        <a:ext uri="{28A0092B-C50C-407E-A947-70E740481C1C}">
-                          <a14:useLocalDpi xmlns:a14="http://schemas.microsoft.com/office/drawing/2010/main" val="0"/>
-                        </a:ext>
-                      </a:extLst>
-                    </a:blip>
-                    <a:srcRect/>
+                    <a:blip r:embed="rId17"/>
                     <a:stretch>
                       <a:fillRect/>
                     </a:stretch>
                   </pic:blipFill>
-                  <pic:spPr bwMode="auto">
+                  <pic:spPr>
                     <a:xfrm>
                       <a:off x="0" y="0"/>
-                      <a:ext cx="4959923" cy="1820584"/>
+                      <a:ext cx="3521210" cy="2475610"/>
                     </a:xfrm>
                     <a:prstGeom prst="rect">
                       <a:avLst/>
                     </a:prstGeom>
-                    <a:noFill/>
-                    <a:ln>
-                      <a:noFill/>
-                    </a:ln>
                   </pic:spPr>
                 </pic:pic>
               </a:graphicData>
@@ -4979,7 +4701,7 @@
       <w:pPr>
         <w:spacing w:after="0"/>
         <w:ind w:firstLine="425"/>
-        <w:jc w:val="both"/>
+        <w:jc w:val="center"/>
         <w:rPr>
           <w:shd w:val="clear" w:color="auto" w:fill="FFFFFF"/>
         </w:rPr>
@@ -4987,14 +4709,13 @@
       <w:r>
         <w:rPr>
           <w:noProof/>
-          <w:shd w:val="clear" w:color="auto" w:fill="FFFFFF"/>
-          <w:lang w:val="en-GB" w:eastAsia="en-GB"/>
+          <w:lang w:eastAsia="pt-PT"/>
         </w:rPr>
         <w:drawing>
-          <wp:inline distT="0" distB="0" distL="0" distR="0" wp14:anchorId="06853B60" wp14:editId="520F8EC5">
-            <wp:extent cx="4825365" cy="874243"/>
-            <wp:effectExtent l="0" t="0" r="635" b="0"/>
-            <wp:docPr id="12" name="Picture 12" descr="18622717_1695161520511549_970234418_n.png"/>
+          <wp:inline distT="0" distB="0" distL="0" distR="0" wp14:anchorId="571B47DB" wp14:editId="5FAB8462">
+            <wp:extent cx="3878892" cy="1190625"/>
+            <wp:effectExtent l="0" t="0" r="7620" b="0"/>
+            <wp:docPr id="17" name="Picture 17"/>
             <wp:cNvGraphicFramePr>
               <a:graphicFrameLocks xmlns:a="http://schemas.openxmlformats.org/drawingml/2006/main" noChangeAspect="1"/>
             </wp:cNvGraphicFramePr>
@@ -5002,36 +4723,23 @@
               <a:graphicData uri="http://schemas.openxmlformats.org/drawingml/2006/picture">
                 <pic:pic xmlns:pic="http://schemas.openxmlformats.org/drawingml/2006/picture">
                   <pic:nvPicPr>
-                    <pic:cNvPr id="0" name="Picture 5" descr="18622717_1695161520511549_970234418_n.png"/>
-                    <pic:cNvPicPr>
-                      <a:picLocks noChangeAspect="1" noChangeArrowheads="1"/>
-                    </pic:cNvPicPr>
+                    <pic:cNvPr id="1" name=""/>
+                    <pic:cNvPicPr/>
                   </pic:nvPicPr>
                   <pic:blipFill>
-                    <a:blip r:embed="rId18">
-                      <a:extLst>
-                        <a:ext uri="{28A0092B-C50C-407E-A947-70E740481C1C}">
-                          <a14:useLocalDpi xmlns:a14="http://schemas.microsoft.com/office/drawing/2010/main" val="0"/>
-                        </a:ext>
-                      </a:extLst>
-                    </a:blip>
-                    <a:srcRect/>
+                    <a:blip r:embed="rId18"/>
                     <a:stretch>
                       <a:fillRect/>
                     </a:stretch>
                   </pic:blipFill>
-                  <pic:spPr bwMode="auto">
+                  <pic:spPr>
                     <a:xfrm>
                       <a:off x="0" y="0"/>
-                      <a:ext cx="4846080" cy="877996"/>
+                      <a:ext cx="3884986" cy="1192496"/>
                     </a:xfrm>
                     <a:prstGeom prst="rect">
                       <a:avLst/>
                     </a:prstGeom>
-                    <a:noFill/>
-                    <a:ln>
-                      <a:noFill/>
-                    </a:ln>
                   </pic:spPr>
                 </pic:pic>
               </a:graphicData>
@@ -5069,10 +4777,40 @@
           <w:shd w:val="clear" w:color="auto" w:fill="FFFFFF"/>
         </w:rPr>
       </w:pPr>
-      <w:r>
+    </w:p>
+    <w:p>
+      <w:pPr>
+        <w:spacing w:after="0"/>
+        <w:ind w:firstLine="425"/>
+        <w:jc w:val="both"/>
         <w:rPr>
           <w:shd w:val="clear" w:color="auto" w:fill="FFFFFF"/>
         </w:rPr>
+      </w:pPr>
+    </w:p>
+    <w:p>
+      <w:pPr>
+        <w:spacing w:after="0"/>
+        <w:ind w:firstLine="425"/>
+        <w:jc w:val="both"/>
+        <w:rPr>
+          <w:shd w:val="clear" w:color="auto" w:fill="FFFFFF"/>
+        </w:rPr>
+      </w:pPr>
+    </w:p>
+    <w:p>
+      <w:pPr>
+        <w:spacing w:after="0"/>
+        <w:ind w:firstLine="425"/>
+        <w:jc w:val="both"/>
+        <w:rPr>
+          <w:shd w:val="clear" w:color="auto" w:fill="FFFFFF"/>
+        </w:rPr>
+      </w:pPr>
+      <w:r>
+        <w:rPr>
+          <w:shd w:val="clear" w:color="auto" w:fill="FFFFFF"/>
+        </w:rPr>
         <w:t xml:space="preserve">Após escolher a freguesia aparecerá uma lista com o nome das ruas existentes nesta freguesia, e o utilizador poderá neste momento introduzir o nome da rua que pretende. Serão novamente executados os algoritmos de pesquisa em </w:t>
       </w:r>
       <w:proofErr w:type="spellStart"/>
@@ -5089,6 +4827,14 @@
         </w:rPr>
         <w:t xml:space="preserve"> e retornados os valores obtidos.</w:t>
       </w:r>
+    </w:p>
+    <w:p>
+      <w:pPr>
+        <w:spacing w:line="259" w:lineRule="auto"/>
+        <w:rPr>
+          <w:shd w:val="clear" w:color="auto" w:fill="FFFFFF"/>
+        </w:rPr>
+      </w:pPr>
     </w:p>
     <w:p>
       <w:pPr>
@@ -5109,14 +4855,13 @@
       <w:r>
         <w:rPr>
           <w:noProof/>
-          <w:shd w:val="clear" w:color="auto" w:fill="FFFFFF"/>
-          <w:lang w:val="en-GB" w:eastAsia="en-GB"/>
+          <w:lang w:eastAsia="pt-PT"/>
         </w:rPr>
         <w:drawing>
-          <wp:inline distT="0" distB="0" distL="0" distR="0" wp14:anchorId="47D93891" wp14:editId="76084884">
-            <wp:extent cx="4927600" cy="1485900"/>
-            <wp:effectExtent l="0" t="0" r="0" b="12700"/>
-            <wp:docPr id="14" name="Picture 14" descr="18578994_1695162173844817_461270337_n.png"/>
+          <wp:inline distT="0" distB="0" distL="0" distR="0" wp14:anchorId="2E77197F" wp14:editId="28039BFD">
+            <wp:extent cx="3762375" cy="1295929"/>
+            <wp:effectExtent l="0" t="0" r="0" b="0"/>
+            <wp:docPr id="18" name="Picture 18"/>
             <wp:cNvGraphicFramePr>
               <a:graphicFrameLocks xmlns:a="http://schemas.openxmlformats.org/drawingml/2006/main" noChangeAspect="1"/>
             </wp:cNvGraphicFramePr>
@@ -5124,36 +4869,30 @@
               <a:graphicData uri="http://schemas.openxmlformats.org/drawingml/2006/picture">
                 <pic:pic xmlns:pic="http://schemas.openxmlformats.org/drawingml/2006/picture">
                   <pic:nvPicPr>
-                    <pic:cNvPr id="0" name="Picture 6" descr="18578994_1695162173844817_461270337_n.png"/>
-                    <pic:cNvPicPr>
-                      <a:picLocks noChangeAspect="1" noChangeArrowheads="1"/>
-                    </pic:cNvPicPr>
+                    <pic:cNvPr id="1" name=""/>
+                    <pic:cNvPicPr/>
                   </pic:nvPicPr>
-                  <pic:blipFill>
-                    <a:blip r:embed="rId19">
-                      <a:extLst>
-                        <a:ext uri="{28A0092B-C50C-407E-A947-70E740481C1C}">
-                          <a14:useLocalDpi xmlns:a14="http://schemas.microsoft.com/office/drawing/2010/main" val="0"/>
-                        </a:ext>
-                      </a:extLst>
-                    </a:blip>
-                    <a:srcRect/>
-                    <a:stretch>
-                      <a:fillRect/>
-                    </a:stretch>
+                  <pic:blipFill rotWithShape="1">
+                    <a:blip r:embed="rId19"/>
+                    <a:srcRect l="662"/>
+                    <a:stretch/>
                   </pic:blipFill>
                   <pic:spPr bwMode="auto">
                     <a:xfrm>
                       <a:off x="0" y="0"/>
-                      <a:ext cx="4927600" cy="1485900"/>
+                      <a:ext cx="3781579" cy="1302544"/>
                     </a:xfrm>
                     <a:prstGeom prst="rect">
                       <a:avLst/>
                     </a:prstGeom>
-                    <a:noFill/>
                     <a:ln>
                       <a:noFill/>
                     </a:ln>
+                    <a:extLst>
+                      <a:ext uri="{53640926-AAD7-44D8-BBD7-CCE9431645EC}">
+                        <a14:shadowObscured xmlns:a14="http://schemas.microsoft.com/office/drawing/2010/main"/>
+                      </a:ext>
+                    </a:extLst>
                   </pic:spPr>
                 </pic:pic>
               </a:graphicData>
@@ -5183,8 +4922,13 @@
         <w:rPr>
           <w:shd w:val="clear" w:color="auto" w:fill="FFFFFF"/>
         </w:rPr>
-        <w:lastRenderedPageBreak/>
-        <w:t>Após isto são mostrados no ecrã os veículos disponíveis nos nós da rua selecionada que pertencem à freguesia que o utilizador selecionou.</w:t>
+        <w:t xml:space="preserve">Após isto são mostrados no ecrã os veículos </w:t>
+      </w:r>
+      <w:r>
+        <w:rPr>
+          <w:shd w:val="clear" w:color="auto" w:fill="FFFFFF"/>
+        </w:rPr>
+        <w:t>existentes na zona selecionada, mostrando para cada tipo de veículos os nós onde estes se encontram.</w:t>
       </w:r>
     </w:p>
     <w:p>
@@ -5200,24 +4944,52 @@
     <w:p>
       <w:pPr>
         <w:spacing w:line="259" w:lineRule="auto"/>
+        <w:jc w:val="center"/>
         <w:rPr>
           <w:shd w:val="clear" w:color="auto" w:fill="FFFFFF"/>
         </w:rPr>
       </w:pPr>
       <w:r>
         <w:rPr>
-          <w:shd w:val="clear" w:color="auto" w:fill="FFFFFF"/>
-        </w:rPr>
-        <w:tab/>
-        <w:t>FALTA IMAGEM</w:t>
-      </w:r>
-    </w:p>
-    <w:p>
-      <w:pPr>
-        <w:pStyle w:val="Indice"/>
-        <w:spacing w:before="0"/>
-      </w:pPr>
-      <w:bookmarkStart w:id="15" w:name="_Toc479351930"/>
+          <w:noProof/>
+          <w:lang w:eastAsia="pt-PT"/>
+        </w:rPr>
+        <w:drawing>
+          <wp:inline distT="0" distB="0" distL="0" distR="0" wp14:anchorId="3D9C0E49" wp14:editId="26DCE874">
+            <wp:extent cx="3467100" cy="1314450"/>
+            <wp:effectExtent l="0" t="0" r="0" b="0"/>
+            <wp:docPr id="20" name="Picture 20"/>
+            <wp:cNvGraphicFramePr>
+              <a:graphicFrameLocks xmlns:a="http://schemas.openxmlformats.org/drawingml/2006/main" noChangeAspect="1"/>
+            </wp:cNvGraphicFramePr>
+            <a:graphic xmlns:a="http://schemas.openxmlformats.org/drawingml/2006/main">
+              <a:graphicData uri="http://schemas.openxmlformats.org/drawingml/2006/picture">
+                <pic:pic xmlns:pic="http://schemas.openxmlformats.org/drawingml/2006/picture">
+                  <pic:nvPicPr>
+                    <pic:cNvPr id="1" name=""/>
+                    <pic:cNvPicPr/>
+                  </pic:nvPicPr>
+                  <pic:blipFill>
+                    <a:blip r:embed="rId20"/>
+                    <a:stretch>
+                      <a:fillRect/>
+                    </a:stretch>
+                  </pic:blipFill>
+                  <pic:spPr>
+                    <a:xfrm>
+                      <a:off x="0" y="0"/>
+                      <a:ext cx="3467100" cy="1314450"/>
+                    </a:xfrm>
+                    <a:prstGeom prst="rect">
+                      <a:avLst/>
+                    </a:prstGeom>
+                  </pic:spPr>
+                </pic:pic>
+              </a:graphicData>
+            </a:graphic>
+          </wp:inline>
+        </w:drawing>
+      </w:r>
     </w:p>
     <w:p>
       <w:pPr>
@@ -5229,20 +5001,33 @@
           <w:color w:val="auto"/>
           <w:sz w:val="24"/>
           <w:szCs w:val="22"/>
+          <w:shd w:val="clear" w:color="auto" w:fill="FFFFFF"/>
         </w:rPr>
       </w:pPr>
     </w:p>
     <w:p/>
     <w:p/>
     <w:p>
+      <w:r>
+        <w:tab/>
+        <w:t xml:space="preserve"> </w:t>
+      </w:r>
+    </w:p>
+    <w:p/>
+    <w:p/>
+    <w:p/>
+    <w:p/>
+    <w:p/>
+    <w:p>
       <w:pPr>
         <w:pStyle w:val="Indice"/>
         <w:spacing w:before="0"/>
       </w:pPr>
+      <w:bookmarkStart w:id="14" w:name="_Toc483125602"/>
       <w:r>
         <w:t>Análise da complexidade</w:t>
       </w:r>
-      <w:bookmarkEnd w:id="15"/>
+      <w:bookmarkEnd w:id="14"/>
     </w:p>
     <w:p>
       <w:pPr>
@@ -5251,11 +5036,11 @@
         <w:ind w:firstLine="0"/>
         <w:jc w:val="both"/>
       </w:pPr>
-      <w:bookmarkStart w:id="16" w:name="_Toc479351931"/>
+      <w:bookmarkStart w:id="15" w:name="_Toc483125603"/>
       <w:r>
         <w:t>Avaliação analítica da complexidade temporal</w:t>
       </w:r>
-      <w:bookmarkEnd w:id="16"/>
+      <w:bookmarkEnd w:id="15"/>
     </w:p>
     <w:p>
       <w:pPr>
@@ -5291,7 +5076,6 @@
       <w:r>
         <w:t xml:space="preserve">é </w:t>
       </w:r>
-      <w:proofErr w:type="gramStart"/>
       <m:oMath>
         <m:r>
           <w:rPr>
@@ -5299,7 +5083,6 @@
           </w:rPr>
           <m:t>O(</m:t>
         </m:r>
-        <w:proofErr w:type="gramEnd"/>
         <m:d>
           <m:dPr>
             <m:begChr m:val="["/>
@@ -5662,11 +5445,11 @@
         <w:ind w:firstLine="0"/>
         <w:jc w:val="both"/>
       </w:pPr>
-      <w:bookmarkStart w:id="17" w:name="_Toc479351932"/>
+      <w:bookmarkStart w:id="16" w:name="_Toc483125604"/>
       <w:r>
         <w:t>Avaliação analítica da complexidade espacial</w:t>
       </w:r>
-      <w:bookmarkEnd w:id="17"/>
+      <w:bookmarkEnd w:id="16"/>
     </w:p>
     <w:p>
       <w:pPr>
@@ -5815,19 +5598,23 @@
         </w:rPr>
         <w:t xml:space="preserve"> aproximadas a complexidade </w:t>
       </w:r>
-      <w:proofErr w:type="spellStart"/>
       <w:r>
         <w:rPr>
           <w:rFonts w:eastAsiaTheme="minorEastAsia"/>
         </w:rPr>
-        <w:t>espcial</w:t>
-      </w:r>
-      <w:proofErr w:type="spellEnd"/>
+        <w:t>esp</w:t>
+      </w:r>
       <w:r>
         <w:rPr>
           <w:rFonts w:eastAsiaTheme="minorEastAsia"/>
         </w:rPr>
-        <w:t xml:space="preserve"> é </w:t>
+        <w:t xml:space="preserve">acial </w:t>
+      </w:r>
+      <w:r>
+        <w:rPr>
+          <w:rFonts w:eastAsiaTheme="minorEastAsia"/>
+        </w:rPr>
+        <w:t xml:space="preserve">é </w:t>
       </w:r>
       <m:oMath>
         <m:r>
@@ -5919,12 +5706,11 @@
         <w:ind w:firstLine="0"/>
         <w:jc w:val="both"/>
       </w:pPr>
-      <w:bookmarkStart w:id="18" w:name="_Toc479351933"/>
-      <w:r>
-        <w:lastRenderedPageBreak/>
+      <w:bookmarkStart w:id="17" w:name="_Toc483125605"/>
+      <w:r>
         <w:t>Avaliação empírica da complexidade temporal</w:t>
       </w:r>
-      <w:bookmarkEnd w:id="18"/>
+      <w:bookmarkEnd w:id="17"/>
     </w:p>
     <w:p>
       <w:pPr>
@@ -5978,7 +5764,7 @@
       </w:r>
       <w:proofErr w:type="spellEnd"/>
       <w:r>
-        <w:t xml:space="preserve"> para uma mesma rua e freguesia.</w:t>
+        <w:t xml:space="preserve"> para uma mesma rua. Nesta avaliação não foi tida em conta a leitura da freguesia uma vez que como todas têm apenas uma palavra não seria muito relevante em termos de resultados obtidos.</w:t>
       </w:r>
     </w:p>
     <w:p>
@@ -5995,7 +5781,19 @@
         <w:jc w:val="both"/>
       </w:pPr>
       <w:r>
-        <w:t>Obtivemos desta forma os seguintes resultados:</w:t>
+        <w:t xml:space="preserve">Para os testes e respetivos resultados, a seguir apresentados, foi utilizada como referencia a </w:t>
+      </w:r>
+      <w:r>
+        <w:t xml:space="preserve">Rua Fernando pessoa Martins </w:t>
+      </w:r>
+      <w:r>
+        <w:t xml:space="preserve">existente na freguesia de </w:t>
+      </w:r>
+      <w:r>
+        <w:t>Rossas</w:t>
+      </w:r>
+      <w:r>
+        <w:t>, existente no mapa avaliado.</w:t>
       </w:r>
     </w:p>
     <w:p>
@@ -6004,7 +5802,205 @@
         <w:ind w:firstLine="425"/>
         <w:jc w:val="both"/>
       </w:pPr>
-    </w:p>
+      <w:r>
+        <w:t>Uma vez que a freguesia se mantém o número de ruas a analisar é também constante.</w:t>
+      </w:r>
+    </w:p>
+    <w:p>
+      <w:pPr>
+        <w:spacing w:after="0"/>
+        <w:ind w:firstLine="425"/>
+        <w:jc w:val="both"/>
+      </w:pPr>
+      <w:r>
+        <w:t>Assim, o único fator variante nesta análise foi o número de palavras, e respetivo número de letras, introduzidas pelo utilizador.</w:t>
+      </w:r>
+    </w:p>
+    <w:p>
+      <w:pPr>
+        <w:spacing w:after="0"/>
+        <w:ind w:firstLine="425"/>
+        <w:jc w:val="both"/>
+      </w:pPr>
+    </w:p>
+    <w:p>
+      <w:pPr>
+        <w:spacing w:after="0"/>
+        <w:ind w:firstLine="425"/>
+        <w:jc w:val="both"/>
+      </w:pPr>
+      <w:r>
+        <w:t>Foram então o</w:t>
+      </w:r>
+      <w:r>
+        <w:t>btivemos os seguintes resultados:</w:t>
+      </w:r>
+    </w:p>
+    <w:p>
+      <w:pPr>
+        <w:spacing w:after="0"/>
+        <w:ind w:firstLine="425"/>
+        <w:jc w:val="both"/>
+      </w:pPr>
+    </w:p>
+    <w:tbl>
+      <w:tblPr>
+        <w:tblStyle w:val="TableGrid"/>
+        <w:tblW w:w="0" w:type="auto"/>
+        <w:tblLook w:val="04A0" w:firstRow="1" w:lastRow="0" w:firstColumn="1" w:lastColumn="0" w:noHBand="0" w:noVBand="1"/>
+      </w:tblPr>
+      <w:tblGrid>
+        <w:gridCol w:w="4247"/>
+        <w:gridCol w:w="4247"/>
+      </w:tblGrid>
+      <w:tr>
+        <w:tc>
+          <w:tcPr>
+            <w:tcW w:w="4247" w:type="dxa"/>
+          </w:tcPr>
+          <w:p>
+            <w:r>
+              <w:t>Input utilizador</w:t>
+            </w:r>
+          </w:p>
+        </w:tc>
+        <w:tc>
+          <w:tcPr>
+            <w:tcW w:w="4247" w:type="dxa"/>
+          </w:tcPr>
+          <w:p>
+            <w:r>
+              <w:t>Pesquisa aproximada (</w:t>
+            </w:r>
+            <w:proofErr w:type="spellStart"/>
+            <w:r>
+              <w:t>nanosegundos</w:t>
+            </w:r>
+            <w:proofErr w:type="spellEnd"/>
+            <w:r>
+              <w:t>)</w:t>
+            </w:r>
+          </w:p>
+        </w:tc>
+      </w:tr>
+      <w:tr>
+        <w:tc>
+          <w:tcPr>
+            <w:tcW w:w="4247" w:type="dxa"/>
+          </w:tcPr>
+          <w:p>
+            <w:proofErr w:type="spellStart"/>
+            <w:r>
+              <w:t>erfnando</w:t>
+            </w:r>
+            <w:proofErr w:type="spellEnd"/>
+          </w:p>
+        </w:tc>
+        <w:tc>
+          <w:tcPr>
+            <w:tcW w:w="4247" w:type="dxa"/>
+          </w:tcPr>
+          <w:p>
+            <w:r>
+              <w:t>82400</w:t>
+            </w:r>
+          </w:p>
+        </w:tc>
+      </w:tr>
+      <w:tr>
+        <w:tc>
+          <w:tcPr>
+            <w:tcW w:w="4247" w:type="dxa"/>
+          </w:tcPr>
+          <w:p>
+            <w:proofErr w:type="spellStart"/>
+            <w:r>
+              <w:t>erfnando</w:t>
+            </w:r>
+            <w:proofErr w:type="spellEnd"/>
+            <w:r>
+              <w:t xml:space="preserve"> </w:t>
+            </w:r>
+            <w:proofErr w:type="spellStart"/>
+            <w:r>
+              <w:t>pess</w:t>
+            </w:r>
+            <w:proofErr w:type="spellEnd"/>
+          </w:p>
+        </w:tc>
+        <w:tc>
+          <w:tcPr>
+            <w:tcW w:w="4247" w:type="dxa"/>
+          </w:tcPr>
+          <w:p>
+            <w:r>
+              <w:t>117200</w:t>
+            </w:r>
+          </w:p>
+        </w:tc>
+      </w:tr>
+      <w:tr>
+        <w:tc>
+          <w:tcPr>
+            <w:tcW w:w="4247" w:type="dxa"/>
+          </w:tcPr>
+          <w:p>
+            <w:proofErr w:type="spellStart"/>
+            <w:r>
+              <w:t>erfnando</w:t>
+            </w:r>
+            <w:proofErr w:type="spellEnd"/>
+            <w:r>
+              <w:t xml:space="preserve"> pessoa</w:t>
+            </w:r>
+          </w:p>
+        </w:tc>
+        <w:tc>
+          <w:tcPr>
+            <w:tcW w:w="4247" w:type="dxa"/>
+          </w:tcPr>
+          <w:p>
+            <w:r>
+              <w:t>256300</w:t>
+            </w:r>
+          </w:p>
+        </w:tc>
+      </w:tr>
+      <w:tr>
+        <w:tc>
+          <w:tcPr>
+            <w:tcW w:w="4247" w:type="dxa"/>
+          </w:tcPr>
+          <w:p>
+            <w:proofErr w:type="spellStart"/>
+            <w:r>
+              <w:t>erfnando</w:t>
+            </w:r>
+            <w:proofErr w:type="spellEnd"/>
+            <w:r>
+              <w:t xml:space="preserve"> pessoa </w:t>
+            </w:r>
+            <w:proofErr w:type="spellStart"/>
+            <w:r>
+              <w:t>mrat</w:t>
+            </w:r>
+            <w:bookmarkStart w:id="18" w:name="_GoBack"/>
+            <w:bookmarkEnd w:id="18"/>
+            <w:proofErr w:type="spellEnd"/>
+          </w:p>
+        </w:tc>
+        <w:tc>
+          <w:tcPr>
+            <w:tcW w:w="4247" w:type="dxa"/>
+          </w:tcPr>
+          <w:p>
+            <w:r>
+              <w:t>1002400</w:t>
+            </w:r>
+          </w:p>
+        </w:tc>
+      </w:tr>
+    </w:tbl>
     <w:p>
       <w:pPr>
         <w:ind w:firstLine="425"/>
@@ -6029,9 +6025,8 @@
         <w:spacing w:before="0"/>
         <w:jc w:val="both"/>
       </w:pPr>
-      <w:bookmarkStart w:id="19" w:name="_Toc479351934"/>
-      <w:r>
-        <w:lastRenderedPageBreak/>
+      <w:bookmarkStart w:id="19" w:name="_Toc483125606"/>
+      <w:r>
         <w:t>Lista de casos de utilização</w:t>
       </w:r>
       <w:bookmarkEnd w:id="19"/>
@@ -6114,9 +6109,8 @@
         <w:spacing w:before="0"/>
         <w:jc w:val="both"/>
       </w:pPr>
-      <w:bookmarkStart w:id="20" w:name="_Toc479351936"/>
-      <w:r>
-        <w:lastRenderedPageBreak/>
+      <w:bookmarkStart w:id="20" w:name="_Toc483125607"/>
+      <w:r>
         <w:t>Principais dificuldades</w:t>
       </w:r>
       <w:bookmarkEnd w:id="20"/>
@@ -6199,7 +6193,7 @@
         <w:spacing w:before="0"/>
         <w:jc w:val="both"/>
       </w:pPr>
-      <w:bookmarkStart w:id="21" w:name="_Toc479351937"/>
+      <w:bookmarkStart w:id="21" w:name="_Toc483125608"/>
       <w:r>
         <w:t>Soluções encontradas</w:t>
       </w:r>
@@ -6240,6 +6234,48 @@
       </w:r>
       <w:r>
         <w:t>o pretendido.</w:t>
+      </w:r>
+    </w:p>
+    <w:p>
+      <w:pPr>
+        <w:spacing w:after="0"/>
+        <w:ind w:firstLine="425"/>
+        <w:jc w:val="both"/>
+      </w:pPr>
+    </w:p>
+    <w:p>
+      <w:pPr>
+        <w:spacing w:after="0"/>
+        <w:ind w:firstLine="425"/>
+        <w:jc w:val="both"/>
+      </w:pPr>
+    </w:p>
+    <w:p>
+      <w:pPr>
+        <w:spacing w:after="0"/>
+        <w:ind w:firstLine="425"/>
+        <w:jc w:val="both"/>
+      </w:pPr>
+      <w:r>
+        <w:t>Foi ainda feita uma divisão do mapa utilizado, em freguesias, sendo a divisão existente nos ficheiros aquela que se encontra na imagem abaixo.</w:t>
+      </w:r>
+    </w:p>
+    <w:p>
+      <w:pPr>
+        <w:spacing w:after="0"/>
+        <w:ind w:firstLine="425"/>
+        <w:jc w:val="both"/>
+      </w:pPr>
+    </w:p>
+    <w:p>
+      <w:pPr>
+        <w:spacing w:after="0"/>
+        <w:ind w:firstLine="425"/>
+        <w:jc w:val="both"/>
+      </w:pPr>
+      <w:r>
+        <w:tab/>
+        <w:t>FALTA IMAGEM</w:t>
       </w:r>
       <w:r>
         <w:br w:type="page"/>
@@ -6251,9 +6287,8 @@
         <w:spacing w:before="0"/>
         <w:jc w:val="both"/>
       </w:pPr>
-      <w:bookmarkStart w:id="22" w:name="_Toc479351938"/>
-      <w:r>
-        <w:lastRenderedPageBreak/>
+      <w:bookmarkStart w:id="22" w:name="_Toc483125609"/>
+      <w:r>
         <w:t>Contribuição dos membros do grupo</w:t>
       </w:r>
       <w:bookmarkEnd w:id="22"/>
@@ -6465,9 +6500,8 @@
         <w:pStyle w:val="Indice"/>
         <w:spacing w:before="0"/>
       </w:pPr>
-      <w:bookmarkStart w:id="23" w:name="_Toc479351939"/>
-      <w:r>
-        <w:lastRenderedPageBreak/>
+      <w:bookmarkStart w:id="23" w:name="_Toc483125610"/>
+      <w:r>
         <w:t>Conclusão</w:t>
       </w:r>
       <w:bookmarkEnd w:id="23"/>
@@ -6641,7 +6675,7 @@
       </w:r>
     </w:p>
     <w:sectPr>
-      <w:footerReference w:type="default" r:id="rId20"/>
+      <w:footerReference w:type="default" r:id="rId21"/>
       <w:pgSz w:w="11906" w:h="16838"/>
       <w:pgMar w:top="1417" w:right="1701" w:bottom="1417" w:left="1701" w:header="708" w:footer="708" w:gutter="0"/>
       <w:cols w:space="708"/>
@@ -6653,7 +6687,7 @@
 </file>
 
 <file path=word/endnotes.xml><?xml version="1.0" encoding="utf-8"?>
-<w:endnotes xmlns:wpc="http://schemas.microsoft.com/office/word/2010/wordprocessingCanvas" xmlns:mo="http://schemas.microsoft.com/office/mac/office/2008/main" xmlns:mc="http://schemas.openxmlformats.org/markup-compatibility/2006" xmlns:mv="urn:schemas-microsoft-com:mac:vml" xmlns:o="urn:schemas-microsoft-com:office:office" xmlns:r="http://schemas.openxmlformats.org/officeDocument/2006/relationships" xmlns:m="http://schemas.openxmlformats.org/officeDocument/2006/math" xmlns:v="urn:schemas-microsoft-com:vml" xmlns:wp14="http://schemas.microsoft.com/office/word/2010/wordprocessingDrawing" xmlns:wp="http://schemas.openxmlformats.org/drawingml/2006/wordprocessingDrawing" xmlns:w10="urn:schemas-microsoft-com:office:word" xmlns:w="http://schemas.openxmlformats.org/wordprocessingml/2006/main" xmlns:w14="http://schemas.microsoft.com/office/word/2010/wordml" xmlns:w15="http://schemas.microsoft.com/office/word/2012/wordml" xmlns:wpg="http://schemas.microsoft.com/office/word/2010/wordprocessingGroup" xmlns:wpi="http://schemas.microsoft.com/office/word/2010/wordprocessingInk" xmlns:wne="http://schemas.microsoft.com/office/word/2006/wordml" xmlns:wps="http://schemas.microsoft.com/office/word/2010/wordprocessingShape" mc:Ignorable="w14 w15 wp14">
+<w:endnotes xmlns:wpc="http://schemas.microsoft.com/office/word/2010/wordprocessingCanvas" xmlns:cx="http://schemas.microsoft.com/office/drawing/2014/chartex" xmlns:cx1="http://schemas.microsoft.com/office/drawing/2015/9/8/chartex" xmlns:mc="http://schemas.openxmlformats.org/markup-compatibility/2006" xmlns:o="urn:schemas-microsoft-com:office:office" xmlns:r="http://schemas.openxmlformats.org/officeDocument/2006/relationships" xmlns:m="http://schemas.openxmlformats.org/officeDocument/2006/math" xmlns:v="urn:schemas-microsoft-com:vml" xmlns:wp14="http://schemas.microsoft.com/office/word/2010/wordprocessingDrawing" xmlns:wp="http://schemas.openxmlformats.org/drawingml/2006/wordprocessingDrawing" xmlns:w10="urn:schemas-microsoft-com:office:word" xmlns:w="http://schemas.openxmlformats.org/wordprocessingml/2006/main" xmlns:w14="http://schemas.microsoft.com/office/word/2010/wordml" xmlns:w15="http://schemas.microsoft.com/office/word/2012/wordml" xmlns:w16se="http://schemas.microsoft.com/office/word/2015/wordml/symex" xmlns:wpg="http://schemas.microsoft.com/office/word/2010/wordprocessingGroup" xmlns:wpi="http://schemas.microsoft.com/office/word/2010/wordprocessingInk" xmlns:wne="http://schemas.microsoft.com/office/word/2006/wordml" xmlns:wps="http://schemas.microsoft.com/office/word/2010/wordprocessingShape" mc:Ignorable="w14 w15 w16se wp14">
   <w:endnote w:type="separator" w:id="-1">
     <w:p>
       <w:pPr>
@@ -6678,7 +6712,7 @@
 </file>
 
 <file path=word/footer1.xml><?xml version="1.0" encoding="utf-8"?>
-<w:ftr xmlns:wpc="http://schemas.microsoft.com/office/word/2010/wordprocessingCanvas" xmlns:mo="http://schemas.microsoft.com/office/mac/office/2008/main" xmlns:mc="http://schemas.openxmlformats.org/markup-compatibility/2006" xmlns:mv="urn:schemas-microsoft-com:mac:vml" xmlns:o="urn:schemas-microsoft-com:office:office" xmlns:r="http://schemas.openxmlformats.org/officeDocument/2006/relationships" xmlns:m="http://schemas.openxmlformats.org/officeDocument/2006/math" xmlns:v="urn:schemas-microsoft-com:vml" xmlns:wp14="http://schemas.microsoft.com/office/word/2010/wordprocessingDrawing" xmlns:wp="http://schemas.openxmlformats.org/drawingml/2006/wordprocessingDrawing" xmlns:w10="urn:schemas-microsoft-com:office:word" xmlns:w="http://schemas.openxmlformats.org/wordprocessingml/2006/main" xmlns:w14="http://schemas.microsoft.com/office/word/2010/wordml" xmlns:w15="http://schemas.microsoft.com/office/word/2012/wordml" xmlns:wpg="http://schemas.microsoft.com/office/word/2010/wordprocessingGroup" xmlns:wpi="http://schemas.microsoft.com/office/word/2010/wordprocessingInk" xmlns:wne="http://schemas.microsoft.com/office/word/2006/wordml" xmlns:wps="http://schemas.microsoft.com/office/word/2010/wordprocessingShape" mc:Ignorable="w14 w15 wp14">
+<w:ftr xmlns:wpc="http://schemas.microsoft.com/office/word/2010/wordprocessingCanvas" xmlns:cx="http://schemas.microsoft.com/office/drawing/2014/chartex" xmlns:cx1="http://schemas.microsoft.com/office/drawing/2015/9/8/chartex" xmlns:mc="http://schemas.openxmlformats.org/markup-compatibility/2006" xmlns:o="urn:schemas-microsoft-com:office:office" xmlns:r="http://schemas.openxmlformats.org/officeDocument/2006/relationships" xmlns:m="http://schemas.openxmlformats.org/officeDocument/2006/math" xmlns:v="urn:schemas-microsoft-com:vml" xmlns:wp14="http://schemas.microsoft.com/office/word/2010/wordprocessingDrawing" xmlns:wp="http://schemas.openxmlformats.org/drawingml/2006/wordprocessingDrawing" xmlns:w10="urn:schemas-microsoft-com:office:word" xmlns:w="http://schemas.openxmlformats.org/wordprocessingml/2006/main" xmlns:w14="http://schemas.microsoft.com/office/word/2010/wordml" xmlns:w15="http://schemas.microsoft.com/office/word/2012/wordml" xmlns:w16se="http://schemas.microsoft.com/office/word/2015/wordml/symex" xmlns:wpg="http://schemas.microsoft.com/office/word/2010/wordprocessingGroup" xmlns:wpi="http://schemas.microsoft.com/office/word/2010/wordprocessingInk" xmlns:wne="http://schemas.microsoft.com/office/word/2006/wordml" xmlns:wps="http://schemas.microsoft.com/office/word/2010/wordprocessingShape" mc:Ignorable="w14 w15 w16se wp14">
   <w:sdt>
     <w:sdtPr>
       <w:id w:val="750009815"/>
@@ -6687,7 +6721,6 @@
         <w:docPartUnique/>
       </w:docPartObj>
     </w:sdtPr>
-    <w:sdtEndPr/>
     <w:sdtContent>
       <w:p>
         <w:pPr>
@@ -6696,7 +6729,7 @@
         <w:r>
           <w:rPr>
             <w:noProof/>
-            <w:lang w:val="en-GB" w:eastAsia="en-GB"/>
+            <w:lang w:eastAsia="pt-PT"/>
           </w:rPr>
           <mc:AlternateContent>
             <mc:Choice Requires="wpg">
@@ -6867,7 +6900,7 @@
                                     <w:sz w:val="36"/>
                                     <w:szCs w:val="36"/>
                                   </w:rPr>
-                                  <w:t>4</w:t>
+                                  <w:t>18</w:t>
                                 </w:r>
                                 <w:r>
                                   <w:rPr>
@@ -6900,7 +6933,7 @@
                 </wp:anchor>
               </w:drawing>
             </mc:Choice>
-            <mc:Fallback xmlns:w16se="http://schemas.microsoft.com/office/word/2015/wordml/symex" xmlns:aink="http://schemas.microsoft.com/office/drawing/2016/ink" xmlns:cx8="http://schemas.microsoft.com/office/drawing/2016/5/14/chartex" xmlns:cx7="http://schemas.microsoft.com/office/drawing/2016/5/13/chartex" xmlns:cx6="http://schemas.microsoft.com/office/drawing/2016/5/12/chartex" xmlns:cx5="http://schemas.microsoft.com/office/drawing/2016/5/11/chartex" xmlns:cx4="http://schemas.microsoft.com/office/drawing/2016/5/10/chartex" xmlns:cx3="http://schemas.microsoft.com/office/drawing/2016/5/9/chartex" xmlns:cx2="http://schemas.microsoft.com/office/drawing/2015/10/21/chartex" xmlns:cx1="http://schemas.microsoft.com/office/drawing/2015/9/8/chartex" xmlns:cx="http://schemas.microsoft.com/office/drawing/2014/chartex">
+            <mc:Fallback>
               <w:pict>
                 <v:group w14:anchorId="3365FD50" id="Grupo 1" o:spid="_x0000_s1026" style="position:absolute;margin-left:0;margin-top:0;width:32.95pt;height:34.5pt;z-index:251659264;mso-position-horizontal:center;mso-position-horizontal-relative:right-margin-area;mso-position-vertical:center;mso-position-vertical-relative:bottom-margin-area" coordorigin="726,14496" coordsize="659,690" o:gfxdata="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">
                   <v:rect id="Rectangle 53" o:spid="_x0000_s1027" style="position:absolute;left:831;top:14552;width:512;height:526;visibility:visible;mso-wrap-style:square;v-text-anchor:top" o:gfxdata="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" fillcolor="#943634" strokecolor="#943634"/>
@@ -6914,7 +6947,7 @@
                       <w:txbxContent>
                         <w:p>
                           <w:pPr>
-                            <w:pStyle w:val="Rodap"/>
+                            <w:pStyle w:val="Footer"/>
                             <w:jc w:val="right"/>
                             <w:rPr>
                               <w:b/>
@@ -6983,7 +7016,7 @@
 </file>
 
 <file path=word/footnotes.xml><?xml version="1.0" encoding="utf-8"?>
-<w:footnotes xmlns:wpc="http://schemas.microsoft.com/office/word/2010/wordprocessingCanvas" xmlns:mo="http://schemas.microsoft.com/office/mac/office/2008/main" xmlns:mc="http://schemas.openxmlformats.org/markup-compatibility/2006" xmlns:mv="urn:schemas-microsoft-com:mac:vml" xmlns:o="urn:schemas-microsoft-com:office:office" xmlns:r="http://schemas.openxmlformats.org/officeDocument/2006/relationships" xmlns:m="http://schemas.openxmlformats.org/officeDocument/2006/math" xmlns:v="urn:schemas-microsoft-com:vml" xmlns:wp14="http://schemas.microsoft.com/office/word/2010/wordprocessingDrawing" xmlns:wp="http://schemas.openxmlformats.org/drawingml/2006/wordprocessingDrawing" xmlns:w10="urn:schemas-microsoft-com:office:word" xmlns:w="http://schemas.openxmlformats.org/wordprocessingml/2006/main" xmlns:w14="http://schemas.microsoft.com/office/word/2010/wordml" xmlns:w15="http://schemas.microsoft.com/office/word/2012/wordml" xmlns:wpg="http://schemas.microsoft.com/office/word/2010/wordprocessingGroup" xmlns:wpi="http://schemas.microsoft.com/office/word/2010/wordprocessingInk" xmlns:wne="http://schemas.microsoft.com/office/word/2006/wordml" xmlns:wps="http://schemas.microsoft.com/office/word/2010/wordprocessingShape" mc:Ignorable="w14 w15 wp14">
+<w:footnotes xmlns:wpc="http://schemas.microsoft.com/office/word/2010/wordprocessingCanvas" xmlns:cx="http://schemas.microsoft.com/office/drawing/2014/chartex" xmlns:cx1="http://schemas.microsoft.com/office/drawing/2015/9/8/chartex" xmlns:mc="http://schemas.openxmlformats.org/markup-compatibility/2006" xmlns:o="urn:schemas-microsoft-com:office:office" xmlns:r="http://schemas.openxmlformats.org/officeDocument/2006/relationships" xmlns:m="http://schemas.openxmlformats.org/officeDocument/2006/math" xmlns:v="urn:schemas-microsoft-com:vml" xmlns:wp14="http://schemas.microsoft.com/office/word/2010/wordprocessingDrawing" xmlns:wp="http://schemas.openxmlformats.org/drawingml/2006/wordprocessingDrawing" xmlns:w10="urn:schemas-microsoft-com:office:word" xmlns:w="http://schemas.openxmlformats.org/wordprocessingml/2006/main" xmlns:w14="http://schemas.microsoft.com/office/word/2010/wordml" xmlns:w15="http://schemas.microsoft.com/office/word/2012/wordml" xmlns:w16se="http://schemas.microsoft.com/office/word/2015/wordml/symex" xmlns:wpg="http://schemas.microsoft.com/office/word/2010/wordprocessingGroup" xmlns:wpi="http://schemas.microsoft.com/office/word/2010/wordprocessingInk" xmlns:wne="http://schemas.microsoft.com/office/word/2006/wordml" xmlns:wps="http://schemas.microsoft.com/office/word/2010/wordprocessingShape" mc:Ignorable="w14 w15 w16se wp14">
   <w:footnote w:type="separator" w:id="-1">
     <w:p>
       <w:pPr>
@@ -7008,8 +7041,8 @@
 </file>
 
 <file path=word/numbering.xml><?xml version="1.0" encoding="utf-8"?>
-<w:numbering xmlns:wpc="http://schemas.microsoft.com/office/word/2010/wordprocessingCanvas" xmlns:mo="http://schemas.microsoft.com/office/mac/office/2008/main" xmlns:mc="http://schemas.openxmlformats.org/markup-compatibility/2006" xmlns:mv="urn:schemas-microsoft-com:mac:vml" xmlns:o="urn:schemas-microsoft-com:office:office" xmlns:r="http://schemas.openxmlformats.org/officeDocument/2006/relationships" xmlns:m="http://schemas.openxmlformats.org/officeDocument/2006/math" xmlns:v="urn:schemas-microsoft-com:vml" xmlns:wp14="http://schemas.microsoft.com/office/word/2010/wordprocessingDrawing" xmlns:wp="http://schemas.openxmlformats.org/drawingml/2006/wordprocessingDrawing" xmlns:w10="urn:schemas-microsoft-com:office:word" xmlns:w="http://schemas.openxmlformats.org/wordprocessingml/2006/main" xmlns:w14="http://schemas.microsoft.com/office/word/2010/wordml" xmlns:w15="http://schemas.microsoft.com/office/word/2012/wordml" xmlns:wpg="http://schemas.microsoft.com/office/word/2010/wordprocessingGroup" xmlns:wpi="http://schemas.microsoft.com/office/word/2010/wordprocessingInk" xmlns:wne="http://schemas.microsoft.com/office/word/2006/wordml" xmlns:wps="http://schemas.microsoft.com/office/word/2010/wordprocessingShape" mc:Ignorable="w14 w15 wp14">
-  <w:abstractNum w:abstractNumId="0">
+<w:numbering xmlns:wpc="http://schemas.microsoft.com/office/word/2010/wordprocessingCanvas" xmlns:cx="http://schemas.microsoft.com/office/drawing/2014/chartex" xmlns:cx1="http://schemas.microsoft.com/office/drawing/2015/9/8/chartex" xmlns:mc="http://schemas.openxmlformats.org/markup-compatibility/2006" xmlns:o="urn:schemas-microsoft-com:office:office" xmlns:r="http://schemas.openxmlformats.org/officeDocument/2006/relationships" xmlns:m="http://schemas.openxmlformats.org/officeDocument/2006/math" xmlns:v="urn:schemas-microsoft-com:vml" xmlns:wp14="http://schemas.microsoft.com/office/word/2010/wordprocessingDrawing" xmlns:wp="http://schemas.openxmlformats.org/drawingml/2006/wordprocessingDrawing" xmlns:w10="urn:schemas-microsoft-com:office:word" xmlns:w="http://schemas.openxmlformats.org/wordprocessingml/2006/main" xmlns:w14="http://schemas.microsoft.com/office/word/2010/wordml" xmlns:w15="http://schemas.microsoft.com/office/word/2012/wordml" xmlns:w16se="http://schemas.microsoft.com/office/word/2015/wordml/symex" xmlns:wpg="http://schemas.microsoft.com/office/word/2010/wordprocessingGroup" xmlns:wpi="http://schemas.microsoft.com/office/word/2010/wordprocessingInk" xmlns:wne="http://schemas.microsoft.com/office/word/2006/wordml" xmlns:wps="http://schemas.microsoft.com/office/word/2010/wordprocessingShape" mc:Ignorable="w14 w15 w16se wp14">
+  <w:abstractNum w:abstractNumId="0" w15:restartNumberingAfterBreak="0">
     <w:nsid w:val="071B4097"/>
     <w:multiLevelType w:val="hybridMultilevel"/>
     <w:tmpl w:val="4A52C472"/>
@@ -7122,7 +7155,7 @@
       </w:rPr>
     </w:lvl>
   </w:abstractNum>
-  <w:abstractNum w:abstractNumId="1">
+  <w:abstractNum w:abstractNumId="1" w15:restartNumberingAfterBreak="0">
     <w:nsid w:val="1FAB1692"/>
     <w:multiLevelType w:val="hybridMultilevel"/>
     <w:tmpl w:val="A8A2B84A"/>
@@ -7235,7 +7268,7 @@
       </w:rPr>
     </w:lvl>
   </w:abstractNum>
-  <w:abstractNum w:abstractNumId="2">
+  <w:abstractNum w:abstractNumId="2" w15:restartNumberingAfterBreak="0">
     <w:nsid w:val="23C02E72"/>
     <w:multiLevelType w:val="hybridMultilevel"/>
     <w:tmpl w:val="FF3074F8"/>
@@ -7321,7 +7354,7 @@
       </w:pPr>
     </w:lvl>
   </w:abstractNum>
-  <w:abstractNum w:abstractNumId="3">
+  <w:abstractNum w:abstractNumId="3" w15:restartNumberingAfterBreak="0">
     <w:nsid w:val="26216727"/>
     <w:multiLevelType w:val="hybridMultilevel"/>
     <w:tmpl w:val="20360544"/>
@@ -7434,7 +7467,7 @@
       </w:rPr>
     </w:lvl>
   </w:abstractNum>
-  <w:abstractNum w:abstractNumId="4">
+  <w:abstractNum w:abstractNumId="4" w15:restartNumberingAfterBreak="0">
     <w:nsid w:val="2E372660"/>
     <w:multiLevelType w:val="hybridMultilevel"/>
     <w:tmpl w:val="C7C45ADA"/>
@@ -7547,7 +7580,7 @@
       </w:rPr>
     </w:lvl>
   </w:abstractNum>
-  <w:abstractNum w:abstractNumId="5">
+  <w:abstractNum w:abstractNumId="5" w15:restartNumberingAfterBreak="0">
     <w:nsid w:val="376B3C2E"/>
     <w:multiLevelType w:val="hybridMultilevel"/>
     <w:tmpl w:val="DAF459DE"/>
@@ -7660,7 +7693,7 @@
       </w:rPr>
     </w:lvl>
   </w:abstractNum>
-  <w:abstractNum w:abstractNumId="6">
+  <w:abstractNum w:abstractNumId="6" w15:restartNumberingAfterBreak="0">
     <w:nsid w:val="5299752C"/>
     <w:multiLevelType w:val="hybridMultilevel"/>
     <w:tmpl w:val="E536E094"/>
@@ -7773,7 +7806,7 @@
       </w:rPr>
     </w:lvl>
   </w:abstractNum>
-  <w:abstractNum w:abstractNumId="7">
+  <w:abstractNum w:abstractNumId="7" w15:restartNumberingAfterBreak="0">
     <w:nsid w:val="57202648"/>
     <w:multiLevelType w:val="hybridMultilevel"/>
     <w:tmpl w:val="6D282E9A"/>
@@ -7886,7 +7919,7 @@
       </w:rPr>
     </w:lvl>
   </w:abstractNum>
-  <w:abstractNum w:abstractNumId="8">
+  <w:abstractNum w:abstractNumId="8" w15:restartNumberingAfterBreak="0">
     <w:nsid w:val="596F4C3A"/>
     <w:multiLevelType w:val="hybridMultilevel"/>
     <w:tmpl w:val="14962174"/>
@@ -7999,7 +8032,7 @@
       </w:rPr>
     </w:lvl>
   </w:abstractNum>
-  <w:abstractNum w:abstractNumId="9">
+  <w:abstractNum w:abstractNumId="9" w15:restartNumberingAfterBreak="0">
     <w:nsid w:val="5B64453C"/>
     <w:multiLevelType w:val="hybridMultilevel"/>
     <w:tmpl w:val="A2A2C37E"/>
@@ -8112,7 +8145,7 @@
       </w:rPr>
     </w:lvl>
   </w:abstractNum>
-  <w:abstractNum w:abstractNumId="10">
+  <w:abstractNum w:abstractNumId="10" w15:restartNumberingAfterBreak="0">
     <w:nsid w:val="74860746"/>
     <w:multiLevelType w:val="hybridMultilevel"/>
     <w:tmpl w:val="5C8A7FC2"/>
@@ -8262,7 +8295,7 @@
 </file>
 
 <file path=word/styles.xml><?xml version="1.0" encoding="utf-8"?>
-<w:styles xmlns:mc="http://schemas.openxmlformats.org/markup-compatibility/2006" xmlns:r="http://schemas.openxmlformats.org/officeDocument/2006/relationships" xmlns:w="http://schemas.openxmlformats.org/wordprocessingml/2006/main" xmlns:w14="http://schemas.microsoft.com/office/word/2010/wordml" xmlns:w15="http://schemas.microsoft.com/office/word/2012/wordml" mc:Ignorable="w14 w15">
+<w:styles xmlns:mc="http://schemas.openxmlformats.org/markup-compatibility/2006" xmlns:r="http://schemas.openxmlformats.org/officeDocument/2006/relationships" xmlns:w="http://schemas.openxmlformats.org/wordprocessingml/2006/main" xmlns:w14="http://schemas.microsoft.com/office/word/2010/wordml" xmlns:w15="http://schemas.microsoft.com/office/word/2012/wordml" xmlns:w16se="http://schemas.microsoft.com/office/word/2015/wordml/symex" mc:Ignorable="w14 w15 w16se">
   <w:docDefaults>
     <w:rPrDefault>
       <w:rPr>
@@ -8278,7 +8311,7 @@
       </w:pPr>
     </w:pPrDefault>
   </w:docDefaults>
-  <w:latentStyles w:defLockedState="0" w:defUIPriority="99" w:defSemiHidden="0" w:defUnhideWhenUsed="0" w:defQFormat="0" w:count="382">
+  <w:latentStyles w:defLockedState="0" w:defUIPriority="99" w:defSemiHidden="0" w:defUnhideWhenUsed="0" w:defQFormat="0" w:count="371">
     <w:lsdException w:name="Normal" w:uiPriority="0" w:qFormat="1"/>
     <w:lsdException w:name="heading 1" w:uiPriority="9" w:qFormat="1"/>
     <w:lsdException w:name="heading 2" w:semiHidden="1" w:uiPriority="9" w:unhideWhenUsed="1" w:qFormat="1"/>
@@ -8650,8 +8683,6 @@
     <w:lsdException w:name="List Table 5 Dark Accent 6" w:uiPriority="50"/>
     <w:lsdException w:name="List Table 6 Colorful Accent 6" w:uiPriority="51"/>
     <w:lsdException w:name="List Table 7 Colorful Accent 6" w:uiPriority="52"/>
-    <w:lsdException w:name="Mention" w:semiHidden="1" w:unhideWhenUsed="1"/>
-    <w:lsdException w:name="Smart Hyperlink" w:semiHidden="1" w:unhideWhenUsed="1"/>
   </w:latentStyles>
   <w:style w:type="paragraph" w:default="1" w:styleId="Normal">
     <w:name w:val="Normal"/>
@@ -9073,7 +9104,6 @@
       <w:spacing w:after="0" w:line="240" w:lineRule="auto"/>
     </w:pPr>
     <w:tblPr>
-      <w:tblInd w:w="0" w:type="dxa"/>
       <w:tblBorders>
         <w:top w:val="single" w:sz="4" w:space="0" w:color="auto"/>
         <w:left w:val="single" w:sz="4" w:space="0" w:color="auto"/>
@@ -9082,12 +9112,6 @@
         <w:insideH w:val="single" w:sz="4" w:space="0" w:color="auto"/>
         <w:insideV w:val="single" w:sz="4" w:space="0" w:color="auto"/>
       </w:tblBorders>
-      <w:tblCellMar>
-        <w:top w:w="0" w:type="dxa"/>
-        <w:left w:w="108" w:type="dxa"/>
-        <w:bottom w:w="0" w:type="dxa"/>
-        <w:right w:w="108" w:type="dxa"/>
-      </w:tblCellMar>
     </w:tblPr>
   </w:style>
   <w:style w:type="character" w:customStyle="1" w:styleId="5yl5">
@@ -9398,7 +9422,7 @@
 </file>
 
 <file path=customXml/itemProps1.xml><?xml version="1.0" encoding="utf-8"?>
-<ds:datastoreItem xmlns:ds="http://schemas.openxmlformats.org/officeDocument/2006/customXml" ds:itemID="{D63FA6F4-3979-9A4C-AC5E-487AFD9CFF83}">
+<ds:datastoreItem xmlns:ds="http://schemas.openxmlformats.org/officeDocument/2006/customXml" ds:itemID="{D51CD531-B1B4-47A1-BE03-D1A0A470ED1D}">
   <ds:schemaRefs>
     <ds:schemaRef ds:uri="http://schemas.openxmlformats.org/officeDocument/2006/bibliography"/>
   </ds:schemaRefs>

</xml_diff>